<commit_message>
Labs made before 21.11.2024
</commit_message>
<xml_diff>
--- a/Тестирование/LR3/Лабораторная_работа_№3_Тестовая_документация.docx
+++ b/Тестирование/LR3/Лабораторная_работа_№3_Тестовая_документация.docx
@@ -1,6 +1,6 @@
 
 <file path=word/document.xml><?xml version="1.0" encoding="utf-8"?>
-<w:document xmlns:wpc="http://schemas.microsoft.com/office/word/2010/wordprocessingCanvas" xmlns:cx="http://schemas.microsoft.com/office/drawing/2014/chartex" xmlns:cx1="http://schemas.microsoft.com/office/drawing/2015/9/8/chartex" xmlns:cx2="http://schemas.microsoft.com/office/drawing/2015/10/21/chartex" xmlns:cx3="http://schemas.microsoft.com/office/drawing/2016/5/9/chartex" xmlns:cx4="http://schemas.microsoft.com/office/drawing/2016/5/10/chartex" xmlns:cx5="http://schemas.microsoft.com/office/drawing/2016/5/11/chartex" xmlns:cx6="http://schemas.microsoft.com/office/drawing/2016/5/12/chartex" xmlns:cx7="http://schemas.microsoft.com/office/drawing/2016/5/13/chartex" xmlns:cx8="http://schemas.microsoft.com/office/drawing/2016/5/14/chartex" xmlns:mc="http://schemas.openxmlformats.org/markup-compatibility/2006" xmlns:aink="http://schemas.microsoft.com/office/drawing/2016/ink" xmlns:am3d="http://schemas.microsoft.com/office/drawing/2017/model3d" xmlns:o="urn:schemas-microsoft-com:office:office" xmlns:oel="http://schemas.microsoft.com/office/2019/extlst" xmlns:r="http://schemas.openxmlformats.org/officeDocument/2006/relationships" xmlns:m="http://schemas.openxmlformats.org/officeDocument/2006/math" xmlns:v="urn:schemas-microsoft-com:vml" xmlns:wp14="http://schemas.microsoft.com/office/word/2010/wordprocessingDrawing" xmlns:wp="http://schemas.openxmlformats.org/drawingml/2006/wordprocessingDrawing" xmlns:w10="urn:schemas-microsoft-com:office:word" xmlns:w="http://schemas.openxmlformats.org/wordprocessingml/2006/main" xmlns:w14="http://schemas.microsoft.com/office/word/2010/wordml" xmlns:w15="http://schemas.microsoft.com/office/word/2012/wordml" xmlns:w16cex="http://schemas.microsoft.com/office/word/2018/wordml/cex" xmlns:w16cid="http://schemas.microsoft.com/office/word/2016/wordml/cid" xmlns:w16="http://schemas.microsoft.com/office/word/2018/wordml" xmlns:w16du="http://schemas.microsoft.com/office/word/2023/wordml/word16du" xmlns:w16sdtdh="http://schemas.microsoft.com/office/word/2020/wordml/sdtdatahash" xmlns:w16se="http://schemas.microsoft.com/office/word/2015/wordml/symex" xmlns:wpg="http://schemas.microsoft.com/office/word/2010/wordprocessingGroup" xmlns:wpi="http://schemas.microsoft.com/office/word/2010/wordprocessingInk" xmlns:wne="http://schemas.microsoft.com/office/word/2006/wordml" xmlns:wps="http://schemas.microsoft.com/office/word/2010/wordprocessingShape" mc:Ignorable="w14 w15 w16se w16cid w16 w16cex w16sdtdh w16du wp14">
+<w:document xmlns:wpc="http://schemas.microsoft.com/office/word/2010/wordprocessingCanvas" xmlns:cx="http://schemas.microsoft.com/office/drawing/2014/chartex" xmlns:cx1="http://schemas.microsoft.com/office/drawing/2015/9/8/chartex" xmlns:cx2="http://schemas.microsoft.com/office/drawing/2015/10/21/chartex" xmlns:cx3="http://schemas.microsoft.com/office/drawing/2016/5/9/chartex" xmlns:cx4="http://schemas.microsoft.com/office/drawing/2016/5/10/chartex" xmlns:cx5="http://schemas.microsoft.com/office/drawing/2016/5/11/chartex" xmlns:cx6="http://schemas.microsoft.com/office/drawing/2016/5/12/chartex" xmlns:cx7="http://schemas.microsoft.com/office/drawing/2016/5/13/chartex" xmlns:cx8="http://schemas.microsoft.com/office/drawing/2016/5/14/chartex" xmlns:mc="http://schemas.openxmlformats.org/markup-compatibility/2006" xmlns:aink="http://schemas.microsoft.com/office/drawing/2016/ink" xmlns:am3d="http://schemas.microsoft.com/office/drawing/2017/model3d" xmlns:o="urn:schemas-microsoft-com:office:office" xmlns:oel="http://schemas.microsoft.com/office/2019/extlst" xmlns:r="http://schemas.openxmlformats.org/officeDocument/2006/relationships" xmlns:m="http://schemas.openxmlformats.org/officeDocument/2006/math" xmlns:v="urn:schemas-microsoft-com:vml" xmlns:wp14="http://schemas.microsoft.com/office/word/2010/wordprocessingDrawing" xmlns:wp="http://schemas.openxmlformats.org/drawingml/2006/wordprocessingDrawing" xmlns:w10="urn:schemas-microsoft-com:office:word" xmlns:w="http://schemas.openxmlformats.org/wordprocessingml/2006/main" xmlns:w14="http://schemas.microsoft.com/office/word/2010/wordml" xmlns:w15="http://schemas.microsoft.com/office/word/2012/wordml" xmlns:w16cex="http://schemas.microsoft.com/office/word/2018/wordml/cex" xmlns:w16cid="http://schemas.microsoft.com/office/word/2016/wordml/cid" xmlns:w16="http://schemas.microsoft.com/office/word/2018/wordml" xmlns:w16du="http://schemas.microsoft.com/office/word/2023/wordml/word16du" xmlns:w16sdtdh="http://schemas.microsoft.com/office/word/2020/wordml/sdtdatahash" xmlns:w16sdtfl="http://schemas.microsoft.com/office/word/2024/wordml/sdtformatlock" xmlns:w16se="http://schemas.microsoft.com/office/word/2015/wordml/symex" xmlns:wpg="http://schemas.microsoft.com/office/word/2010/wordprocessingGroup" xmlns:wpi="http://schemas.microsoft.com/office/word/2010/wordprocessingInk" xmlns:wne="http://schemas.microsoft.com/office/word/2006/wordml" xmlns:wps="http://schemas.microsoft.com/office/word/2010/wordprocessingShape" mc:Ignorable="w14 w15 w16se w16cid w16 w16cex w16sdtdh w16sdtfl w16du wp14">
   <w:body>
     <w:p>
       <w:pPr>
@@ -23,6 +23,7 @@
           <w:ilvl w:val="0"/>
           <w:numId w:val="11"/>
         </w:numPr>
+        <w:spacing w:line="240" w:lineRule="auto"/>
         <w:rPr>
           <w:lang w:val="ru-RU"/>
         </w:rPr>
@@ -36,6 +37,7 @@
     </w:p>
     <w:p>
       <w:pPr>
+        <w:spacing w:line="240" w:lineRule="auto"/>
         <w:rPr>
           <w:lang w:val="ru-RU"/>
         </w:rPr>
@@ -96,6 +98,7 @@
     </w:p>
     <w:p>
       <w:pPr>
+        <w:spacing w:line="240" w:lineRule="auto"/>
         <w:rPr>
           <w:lang w:val="ru-RU"/>
         </w:rPr>
@@ -190,12 +193,6 @@
           <w:lang w:val="ru-RU"/>
         </w:rPr>
         <w:br/>
-      </w:r>
-      <w:r>
-        <w:rPr>
-          <w:lang w:val="ru-RU"/>
-        </w:rPr>
-        <w:lastRenderedPageBreak/>
         <w:t>- Регистрация нового пользователя</w:t>
       </w:r>
       <w:r>
@@ -224,6 +221,7 @@
         <w:rPr>
           <w:lang w:val="ru-RU"/>
         </w:rPr>
+        <w:lastRenderedPageBreak/>
         <w:br/>
         <w:t>2. Репозитории:</w:t>
       </w:r>
@@ -280,6 +278,7 @@
     <w:p>
       <w:pPr>
         <w:pStyle w:val="1"/>
+        <w:spacing w:line="240" w:lineRule="auto"/>
       </w:pPr>
       <w:r>
         <w:rPr>
@@ -2131,14 +2130,7 @@
               <w:rPr>
                 <w:lang w:val="ru-RU"/>
               </w:rPr>
-              <w:t xml:space="preserve">Проверка синхронизации с </w:t>
-            </w:r>
-            <w:r>
-              <w:rPr>
-                <w:lang w:val="ru-RU"/>
-              </w:rPr>
-              <w:lastRenderedPageBreak/>
-              <w:t>оригиналом</w:t>
+              <w:t>Проверка синхронизации с оригиналом</w:t>
             </w:r>
           </w:p>
         </w:tc>
@@ -2148,7 +2140,6 @@
           </w:tcPr>
           <w:p>
             <w:r>
-              <w:lastRenderedPageBreak/>
               <w:t>AT</w:t>
             </w:r>
           </w:p>
@@ -2340,6 +2331,7 @@
               <w:rPr>
                 <w:lang w:val="ru-RU"/>
               </w:rPr>
+              <w:lastRenderedPageBreak/>
               <w:t>5.3</w:t>
             </w:r>
           </w:p>
@@ -2596,16 +2588,22 @@
         </w:tc>
       </w:tr>
     </w:tbl>
-    <w:p/>
     <w:p>
       <w:pPr>
-        <w:rPr>
-          <w:lang w:val="ru-RU"/>
-        </w:rPr>
+        <w:spacing w:line="240" w:lineRule="auto"/>
       </w:pPr>
     </w:p>
     <w:p>
       <w:pPr>
+        <w:spacing w:line="240" w:lineRule="auto"/>
+        <w:rPr>
+          <w:lang w:val="ru-RU"/>
+        </w:rPr>
+      </w:pPr>
+    </w:p>
+    <w:p>
+      <w:pPr>
+        <w:spacing w:line="240" w:lineRule="auto"/>
         <w:rPr>
           <w:lang w:val="ru-RU"/>
         </w:rPr>
@@ -2667,6 +2665,7 @@
     <w:p>
       <w:pPr>
         <w:pStyle w:val="1"/>
+        <w:spacing w:line="240" w:lineRule="auto"/>
         <w:rPr>
           <w:lang w:val="ru-RU"/>
         </w:rPr>
@@ -2680,6 +2679,7 @@
     </w:p>
     <w:p>
       <w:pPr>
+        <w:spacing w:line="240" w:lineRule="auto"/>
         <w:rPr>
           <w:lang w:val="ru-RU"/>
         </w:rPr>
@@ -2712,6 +2712,7 @@
           <w:ilvl w:val="0"/>
           <w:numId w:val="10"/>
         </w:numPr>
+        <w:spacing w:line="240" w:lineRule="auto"/>
         <w:ind w:left="0" w:firstLine="360"/>
         <w:rPr>
           <w:lang w:val="ru-RU"/>
@@ -2739,6 +2740,7 @@
           <w:ilvl w:val="0"/>
           <w:numId w:val="10"/>
         </w:numPr>
+        <w:spacing w:line="240" w:lineRule="auto"/>
         <w:ind w:left="0" w:firstLine="360"/>
         <w:rPr>
           <w:lang w:val="ru-RU"/>
@@ -2748,13 +2750,13 @@
         <w:rPr>
           <w:lang w:val="ru-RU"/>
         </w:rPr>
-        <w:lastRenderedPageBreak/>
         <w:t>Свободный: Тесты можно запускать в любом порядке, так как результаты одного теста не влияют на выполнение других. Например, успешность поиска по названию не зависит от успешности поиска по тегам, поэтому их можно выполнять независимо.</w:t>
       </w:r>
     </w:p>
     <w:p>
       <w:pPr>
         <w:pStyle w:val="ae"/>
+        <w:spacing w:line="240" w:lineRule="auto"/>
         <w:ind w:left="360"/>
         <w:rPr>
           <w:lang w:val="ru-RU"/>
@@ -2764,6 +2766,7 @@
     <w:p>
       <w:pPr>
         <w:pStyle w:val="ae"/>
+        <w:spacing w:line="240" w:lineRule="auto"/>
         <w:ind w:left="360"/>
         <w:rPr>
           <w:lang w:val="ru-RU"/>
@@ -2773,6 +2776,7 @@
         <w:rPr>
           <w:noProof/>
         </w:rPr>
+        <w:lastRenderedPageBreak/>
         <w:drawing>
           <wp:inline distT="0" distB="0" distL="0" distR="0">
             <wp:extent cx="3038014" cy="3017520"/>
@@ -2826,6 +2830,7 @@
     <w:p>
       <w:pPr>
         <w:pStyle w:val="1"/>
+        <w:spacing w:line="240" w:lineRule="auto"/>
         <w:rPr>
           <w:lang w:val="ru-RU"/>
         </w:rPr>
@@ -2838,23 +2843,19 @@
       </w:r>
     </w:p>
     <w:p>
-      <w:r>
-        <w:t>ID</w:t>
-      </w:r>
-      <w:r>
-        <w:rPr>
-          <w:lang w:val="ru-RU"/>
-        </w:rPr>
-        <w:t xml:space="preserve">: </w:t>
-      </w:r>
-      <w:r>
-        <w:t>TC</w:t>
-      </w:r>
-      <w:r>
-        <w:rPr>
-          <w:lang w:val="ru-RU"/>
-        </w:rPr>
-        <w:t>-001</w:t>
+      <w:pPr>
+        <w:spacing w:after="0" w:line="240" w:lineRule="auto"/>
+        <w:rPr>
+          <w:lang w:val="ru-RU"/>
+        </w:rPr>
+      </w:pPr>
+      <w:r>
+        <w:rPr>
+          <w:b/>
+          <w:bCs/>
+          <w:lang w:val="ru-RU"/>
+        </w:rPr>
+        <w:t>ID: TC-001</w:t>
       </w:r>
       <w:r>
         <w:rPr>
@@ -2868,7 +2869,7 @@
           <w:lang w:val="ru-RU"/>
         </w:rPr>
         <w:br/>
-        <w:t>Предусловие: Пользователь авторизован.</w:t>
+        <w:t>Предусловие: Пользователь авторизован, имеются репозитории, содержащие в названии "реп"</w:t>
       </w:r>
       <w:r>
         <w:rPr>
@@ -2877,78 +2878,123 @@
         <w:br/>
         <w:t>Шаги выполнения:</w:t>
       </w:r>
-      <w:r>
-        <w:rPr>
-          <w:lang w:val="ru-RU"/>
-        </w:rPr>
-        <w:br/>
-        <w:t>1. Перейти в раздел репозиториев.</w:t>
-      </w:r>
-      <w:r>
-        <w:rPr>
-          <w:lang w:val="ru-RU"/>
-        </w:rPr>
-        <w:br/>
-        <w:t>2. Ввести название</w:t>
-      </w:r>
-      <w:r>
-        <w:rPr>
-          <w:lang w:val="ru-RU"/>
-        </w:rPr>
-        <w:t xml:space="preserve"> «реп»</w:t>
-      </w:r>
-      <w:r>
-        <w:t xml:space="preserve"> </w:t>
-      </w:r>
-      <w:r>
-        <w:rPr>
-          <w:lang w:val="ru-RU"/>
-        </w:rPr>
-        <w:t xml:space="preserve"> в поисковую строку.</w:t>
-      </w:r>
-      <w:r>
-        <w:rPr>
-          <w:lang w:val="ru-RU"/>
-        </w:rPr>
-        <w:br/>
-        <w:t>3. Нажать на кнопку поиска.</w:t>
-      </w:r>
-      <w:r>
-        <w:rPr>
-          <w:lang w:val="ru-RU"/>
-        </w:rPr>
-        <w:br/>
-        <w:t>Ожидаемый результат: Отображается список репозиториев, соответствующих введенному названию.</w:t>
-      </w:r>
-      <w:r>
-        <w:rPr>
-          <w:lang w:val="ru-RU"/>
-        </w:rPr>
-        <w:br/>
-      </w:r>
-      <w:r>
-        <w:rPr>
-          <w:lang w:val="ru-RU"/>
-        </w:rPr>
-        <w:br/>
-      </w:r>
-      <w:r>
-        <w:t>ID</w:t>
-      </w:r>
-      <w:r>
-        <w:rPr>
-          <w:lang w:val="ru-RU"/>
-        </w:rPr>
-        <w:t xml:space="preserve">: </w:t>
-      </w:r>
-      <w:r>
-        <w:t>TC</w:t>
-      </w:r>
-      <w:r>
-        <w:rPr>
-          <w:lang w:val="ru-RU"/>
-        </w:rPr>
-        <w:t>-002</w:t>
+    </w:p>
+    <w:p>
+      <w:pPr>
+        <w:numPr>
+          <w:ilvl w:val="0"/>
+          <w:numId w:val="12"/>
+        </w:numPr>
+        <w:spacing w:after="0" w:line="240" w:lineRule="auto"/>
+        <w:rPr>
+          <w:lang w:val="ru-RU"/>
+        </w:rPr>
+      </w:pPr>
+      <w:r>
+        <w:rPr>
+          <w:lang w:val="ru-RU"/>
+        </w:rPr>
+        <w:t>Перейти в раздел репозиториев.</w:t>
+      </w:r>
+    </w:p>
+    <w:p>
+      <w:pPr>
+        <w:numPr>
+          <w:ilvl w:val="0"/>
+          <w:numId w:val="12"/>
+        </w:numPr>
+        <w:spacing w:after="0" w:line="240" w:lineRule="auto"/>
+        <w:rPr>
+          <w:lang w:val="ru-RU"/>
+        </w:rPr>
+      </w:pPr>
+      <w:r>
+        <w:rPr>
+          <w:lang w:val="ru-RU"/>
+        </w:rPr>
+        <w:t>Выбрать вкладку поиска.</w:t>
+      </w:r>
+    </w:p>
+    <w:p>
+      <w:pPr>
+        <w:numPr>
+          <w:ilvl w:val="0"/>
+          <w:numId w:val="12"/>
+        </w:numPr>
+        <w:spacing w:after="0" w:line="240" w:lineRule="auto"/>
+        <w:rPr>
+          <w:lang w:val="ru-RU"/>
+        </w:rPr>
+      </w:pPr>
+      <w:r>
+        <w:rPr>
+          <w:lang w:val="ru-RU"/>
+        </w:rPr>
+        <w:t>Ввести название «реп» в поисковую строку.</w:t>
+      </w:r>
+    </w:p>
+    <w:p>
+      <w:pPr>
+        <w:numPr>
+          <w:ilvl w:val="0"/>
+          <w:numId w:val="12"/>
+        </w:numPr>
+        <w:spacing w:after="0" w:line="240" w:lineRule="auto"/>
+        <w:rPr>
+          <w:lang w:val="ru-RU"/>
+        </w:rPr>
+      </w:pPr>
+      <w:r>
+        <w:rPr>
+          <w:lang w:val="ru-RU"/>
+        </w:rPr>
+        <w:t>Нажать на кнопку поиска.</w:t>
+      </w:r>
+    </w:p>
+    <w:p>
+      <w:pPr>
+        <w:spacing w:after="0" w:line="240" w:lineRule="auto"/>
+      </w:pPr>
+      <w:r>
+        <w:rPr>
+          <w:lang w:val="ru-RU"/>
+        </w:rPr>
+        <w:t>Ожидаемый результат</w:t>
+      </w:r>
+      <w:proofErr w:type="gramStart"/>
+      <w:r>
+        <w:rPr>
+          <w:lang w:val="ru-RU"/>
+        </w:rPr>
+        <w:t>: Отображается</w:t>
+      </w:r>
+      <w:proofErr w:type="gramEnd"/>
+      <w:r>
+        <w:rPr>
+          <w:lang w:val="ru-RU"/>
+        </w:rPr>
+        <w:t xml:space="preserve"> список репозиториев, содержащих в названии "реп".</w:t>
+      </w:r>
+    </w:p>
+    <w:p>
+      <w:pPr>
+        <w:spacing w:after="0" w:line="240" w:lineRule="auto"/>
+      </w:pPr>
+    </w:p>
+    <w:p>
+      <w:pPr>
+        <w:spacing w:after="0" w:line="240" w:lineRule="auto"/>
+        <w:rPr>
+          <w:lang w:val="ru-RU"/>
+        </w:rPr>
+      </w:pPr>
+      <w:r>
+        <w:rPr>
+          <w:b/>
+          <w:bCs/>
+          <w:lang w:val="ru-RU"/>
+        </w:rPr>
+        <w:t>ID: TC-002</w:t>
       </w:r>
       <w:r>
         <w:rPr>
@@ -2962,7 +3008,7 @@
           <w:lang w:val="ru-RU"/>
         </w:rPr>
         <w:br/>
-        <w:t>Предусловие: Пользователь авторизован.</w:t>
+        <w:t>Предусловие: Пользователь авторизован, имеются репозитории с заданным тегом</w:t>
       </w:r>
       <w:r>
         <w:rPr>
@@ -2971,36 +3017,1512 @@
         <w:br/>
         <w:t>Шаги выполнения:</w:t>
       </w:r>
+    </w:p>
+    <w:p>
+      <w:pPr>
+        <w:numPr>
+          <w:ilvl w:val="0"/>
+          <w:numId w:val="13"/>
+        </w:numPr>
+        <w:spacing w:after="0" w:line="240" w:lineRule="auto"/>
+        <w:rPr>
+          <w:lang w:val="ru-RU"/>
+        </w:rPr>
+      </w:pPr>
+      <w:r>
+        <w:rPr>
+          <w:lang w:val="ru-RU"/>
+        </w:rPr>
+        <w:t>Перейти в раздел репозиториев.</w:t>
+      </w:r>
+    </w:p>
+    <w:p>
+      <w:pPr>
+        <w:numPr>
+          <w:ilvl w:val="0"/>
+          <w:numId w:val="13"/>
+        </w:numPr>
+        <w:spacing w:after="0" w:line="240" w:lineRule="auto"/>
+        <w:rPr>
+          <w:lang w:val="ru-RU"/>
+        </w:rPr>
+      </w:pPr>
+      <w:r>
+        <w:rPr>
+          <w:lang w:val="ru-RU"/>
+        </w:rPr>
+        <w:t>Открыть раздел фильтров и выбрать фильтр по тегам.</w:t>
+      </w:r>
+    </w:p>
+    <w:p>
+      <w:pPr>
+        <w:numPr>
+          <w:ilvl w:val="0"/>
+          <w:numId w:val="13"/>
+        </w:numPr>
+        <w:spacing w:after="0" w:line="240" w:lineRule="auto"/>
+        <w:rPr>
+          <w:lang w:val="ru-RU"/>
+        </w:rPr>
+      </w:pPr>
+      <w:r>
+        <w:rPr>
+          <w:lang w:val="ru-RU"/>
+        </w:rPr>
+        <w:t>Установить тег, например, "</w:t>
+      </w:r>
+      <w:proofErr w:type="spellStart"/>
+      <w:r>
+        <w:rPr>
+          <w:lang w:val="ru-RU"/>
+        </w:rPr>
+        <w:t>project</w:t>
+      </w:r>
+      <w:proofErr w:type="spellEnd"/>
+      <w:r>
+        <w:rPr>
+          <w:lang w:val="ru-RU"/>
+        </w:rPr>
+        <w:t>".</w:t>
+      </w:r>
+    </w:p>
+    <w:p>
+      <w:pPr>
+        <w:spacing w:after="0" w:line="240" w:lineRule="auto"/>
+      </w:pPr>
+      <w:r>
+        <w:rPr>
+          <w:lang w:val="ru-RU"/>
+        </w:rPr>
+        <w:t>Ожидаемый результат: Показаны репозитории, помеченные указанным тегом.</w:t>
+      </w:r>
+    </w:p>
+    <w:p>
+      <w:pPr>
+        <w:spacing w:after="0" w:line="240" w:lineRule="auto"/>
+        <w:rPr>
+          <w:b/>
+          <w:bCs/>
+        </w:rPr>
+      </w:pPr>
+    </w:p>
+    <w:p>
+      <w:pPr>
+        <w:spacing w:after="0" w:line="240" w:lineRule="auto"/>
+        <w:rPr>
+          <w:lang w:val="ru-RU"/>
+        </w:rPr>
+      </w:pPr>
+      <w:r>
+        <w:rPr>
+          <w:b/>
+          <w:bCs/>
+          <w:lang w:val="ru-RU"/>
+        </w:rPr>
+        <w:t>ID: TC-003</w:t>
+      </w:r>
       <w:r>
         <w:rPr>
           <w:lang w:val="ru-RU"/>
         </w:rPr>
         <w:br/>
-        <w:t>1. Перейти в раздел репозиториев.</w:t>
+        <w:t>Название: Поиск репозиториев по дате обновления</w:t>
       </w:r>
       <w:r>
         <w:rPr>
           <w:lang w:val="ru-RU"/>
         </w:rPr>
         <w:br/>
-        <w:t>2. Выбрать фильтр по тегам.</w:t>
+        <w:t>Предусловие: Пользователь авторизован, в репозиториях есть данные об обновлениях в разные даты</w:t>
       </w:r>
       <w:r>
         <w:rPr>
           <w:lang w:val="ru-RU"/>
         </w:rPr>
         <w:br/>
-      </w:r>
-      <w:r>
-        <w:t>3. Установить тег.</w:t>
-      </w:r>
-      <w:r>
+        <w:t>Шаги выполнения:</w:t>
+      </w:r>
+    </w:p>
+    <w:p>
+      <w:pPr>
+        <w:numPr>
+          <w:ilvl w:val="0"/>
+          <w:numId w:val="14"/>
+        </w:numPr>
+        <w:spacing w:after="0" w:line="240" w:lineRule="auto"/>
+        <w:rPr>
+          <w:lang w:val="ru-RU"/>
+        </w:rPr>
+      </w:pPr>
+      <w:r>
+        <w:rPr>
+          <w:lang w:val="ru-RU"/>
+        </w:rPr>
+        <w:t>Перейти в раздел репозиториев.</w:t>
+      </w:r>
+    </w:p>
+    <w:p>
+      <w:pPr>
+        <w:numPr>
+          <w:ilvl w:val="0"/>
+          <w:numId w:val="14"/>
+        </w:numPr>
+        <w:spacing w:after="0" w:line="240" w:lineRule="auto"/>
+        <w:rPr>
+          <w:lang w:val="ru-RU"/>
+        </w:rPr>
+      </w:pPr>
+      <w:r>
+        <w:rPr>
+          <w:lang w:val="ru-RU"/>
+        </w:rPr>
+        <w:t>Выбрать фильтр по дате обновления.</w:t>
+      </w:r>
+    </w:p>
+    <w:p>
+      <w:pPr>
+        <w:numPr>
+          <w:ilvl w:val="0"/>
+          <w:numId w:val="14"/>
+        </w:numPr>
+        <w:spacing w:after="0" w:line="240" w:lineRule="auto"/>
+        <w:rPr>
+          <w:lang w:val="ru-RU"/>
+        </w:rPr>
+      </w:pPr>
+      <w:r>
+        <w:rPr>
+          <w:lang w:val="ru-RU"/>
+        </w:rPr>
+        <w:lastRenderedPageBreak/>
+        <w:t>Указать начальную и конечную даты для временного диапазона.</w:t>
+      </w:r>
+    </w:p>
+    <w:p>
+      <w:pPr>
+        <w:spacing w:after="0" w:line="240" w:lineRule="auto"/>
+        <w:rPr>
+          <w:lang w:val="ru-RU"/>
+        </w:rPr>
+      </w:pPr>
+      <w:r>
+        <w:rPr>
+          <w:lang w:val="ru-RU"/>
+        </w:rPr>
+        <w:t>Ожидаемый результат: Показаны репозитории, обновленные в заданный промежуток времени.</w:t>
+      </w:r>
+    </w:p>
+    <w:p>
+      <w:pPr>
+        <w:spacing w:after="0" w:line="240" w:lineRule="auto"/>
+        <w:rPr>
+          <w:b/>
+          <w:bCs/>
+        </w:rPr>
+      </w:pPr>
+    </w:p>
+    <w:p>
+      <w:pPr>
+        <w:spacing w:after="0" w:line="240" w:lineRule="auto"/>
+        <w:rPr>
+          <w:lang w:val="ru-RU"/>
+        </w:rPr>
+      </w:pPr>
+      <w:r>
+        <w:rPr>
+          <w:b/>
+          <w:bCs/>
+          <w:lang w:val="ru-RU"/>
+        </w:rPr>
+        <w:t>ID: TC-004</w:t>
+      </w:r>
+      <w:r>
+        <w:rPr>
+          <w:lang w:val="ru-RU"/>
+        </w:rPr>
         <w:br/>
-        <w:t>Ожидаемый результат: Показаны репозитории, помеченные указанным тегом.</w:t>
-      </w:r>
-      <w:r>
+        <w:t>Название: Проверка отсутствия результатов при несуществующем названии</w:t>
+      </w:r>
+      <w:r>
+        <w:rPr>
+          <w:lang w:val="ru-RU"/>
+        </w:rPr>
         <w:br/>
-      </w:r>
+        <w:t>Предусловие: Пользователь авторизован, заданное название отсутствует среди репозиториев</w:t>
+      </w:r>
+      <w:r>
+        <w:rPr>
+          <w:lang w:val="ru-RU"/>
+        </w:rPr>
+        <w:br/>
+        <w:t>Шаги выполнения:</w:t>
+      </w:r>
+    </w:p>
+    <w:p>
+      <w:pPr>
+        <w:numPr>
+          <w:ilvl w:val="0"/>
+          <w:numId w:val="15"/>
+        </w:numPr>
+        <w:spacing w:after="0" w:line="240" w:lineRule="auto"/>
+        <w:rPr>
+          <w:lang w:val="ru-RU"/>
+        </w:rPr>
+      </w:pPr>
+      <w:r>
+        <w:rPr>
+          <w:lang w:val="ru-RU"/>
+        </w:rPr>
+        <w:t>Перейти в раздел репозиториев.</w:t>
+      </w:r>
+    </w:p>
+    <w:p>
+      <w:pPr>
+        <w:numPr>
+          <w:ilvl w:val="0"/>
+          <w:numId w:val="15"/>
+        </w:numPr>
+        <w:spacing w:after="0" w:line="240" w:lineRule="auto"/>
+        <w:rPr>
+          <w:lang w:val="ru-RU"/>
+        </w:rPr>
+      </w:pPr>
+      <w:r>
+        <w:rPr>
+          <w:lang w:val="ru-RU"/>
+        </w:rPr>
+        <w:t>Ввести несуществующее название, например, "</w:t>
+      </w:r>
+      <w:proofErr w:type="spellStart"/>
+      <w:r>
+        <w:rPr>
+          <w:lang w:val="ru-RU"/>
+        </w:rPr>
+        <w:t>nonexistent_repo</w:t>
+      </w:r>
+      <w:proofErr w:type="spellEnd"/>
+      <w:r>
+        <w:rPr>
+          <w:lang w:val="ru-RU"/>
+        </w:rPr>
+        <w:t>" в поисковую строку.</w:t>
+      </w:r>
+    </w:p>
+    <w:p>
+      <w:pPr>
+        <w:numPr>
+          <w:ilvl w:val="0"/>
+          <w:numId w:val="15"/>
+        </w:numPr>
+        <w:spacing w:after="0" w:line="240" w:lineRule="auto"/>
+        <w:rPr>
+          <w:lang w:val="ru-RU"/>
+        </w:rPr>
+      </w:pPr>
+      <w:r>
+        <w:rPr>
+          <w:lang w:val="ru-RU"/>
+        </w:rPr>
+        <w:t>Нажать на кнопку поиска.</w:t>
+      </w:r>
+    </w:p>
+    <w:p>
+      <w:pPr>
+        <w:spacing w:after="0" w:line="240" w:lineRule="auto"/>
+        <w:rPr>
+          <w:lang w:val="ru-RU"/>
+        </w:rPr>
+      </w:pPr>
+      <w:r>
+        <w:rPr>
+          <w:lang w:val="ru-RU"/>
+        </w:rPr>
+        <w:t>Ожидаемый результат</w:t>
+      </w:r>
+      <w:proofErr w:type="gramStart"/>
+      <w:r>
+        <w:rPr>
+          <w:lang w:val="ru-RU"/>
+        </w:rPr>
+        <w:t>: Отображается</w:t>
+      </w:r>
+      <w:proofErr w:type="gramEnd"/>
+      <w:r>
+        <w:rPr>
+          <w:lang w:val="ru-RU"/>
+        </w:rPr>
+        <w:t xml:space="preserve"> сообщение об отсутствии результатов, например "Нет совпадений".</w:t>
+      </w:r>
+    </w:p>
+    <w:p>
+      <w:pPr>
+        <w:spacing w:after="0" w:line="240" w:lineRule="auto"/>
+        <w:rPr>
+          <w:b/>
+          <w:bCs/>
+        </w:rPr>
+      </w:pPr>
+    </w:p>
+    <w:p>
+      <w:pPr>
+        <w:spacing w:after="0" w:line="240" w:lineRule="auto"/>
+        <w:rPr>
+          <w:lang w:val="ru-RU"/>
+        </w:rPr>
+      </w:pPr>
+      <w:r>
+        <w:rPr>
+          <w:b/>
+          <w:bCs/>
+          <w:lang w:val="ru-RU"/>
+        </w:rPr>
+        <w:t>ID: TC-005</w:t>
+      </w:r>
+      <w:r>
+        <w:rPr>
+          <w:lang w:val="ru-RU"/>
+        </w:rPr>
+        <w:br/>
+        <w:t>Название: Проверка фильтрации репозиториев по языку программирования</w:t>
+      </w:r>
+      <w:r>
+        <w:rPr>
+          <w:lang w:val="ru-RU"/>
+        </w:rPr>
+        <w:br/>
+        <w:t>Предусловие: Пользователь авторизован, в репозиториях содержатся различные языки программирования, такие как Python и JavaScript</w:t>
+      </w:r>
+      <w:r>
+        <w:rPr>
+          <w:lang w:val="ru-RU"/>
+        </w:rPr>
+        <w:br/>
+        <w:t>Шаги выполнения:</w:t>
+      </w:r>
+    </w:p>
+    <w:p>
+      <w:pPr>
+        <w:numPr>
+          <w:ilvl w:val="0"/>
+          <w:numId w:val="16"/>
+        </w:numPr>
+        <w:spacing w:after="0" w:line="240" w:lineRule="auto"/>
+        <w:rPr>
+          <w:lang w:val="ru-RU"/>
+        </w:rPr>
+      </w:pPr>
+      <w:r>
+        <w:rPr>
+          <w:lang w:val="ru-RU"/>
+        </w:rPr>
+        <w:t>Перейти в раздел репозиториев.</w:t>
+      </w:r>
+    </w:p>
+    <w:p>
+      <w:pPr>
+        <w:numPr>
+          <w:ilvl w:val="0"/>
+          <w:numId w:val="16"/>
+        </w:numPr>
+        <w:spacing w:after="0" w:line="240" w:lineRule="auto"/>
+        <w:rPr>
+          <w:lang w:val="ru-RU"/>
+        </w:rPr>
+      </w:pPr>
+      <w:r>
+        <w:rPr>
+          <w:lang w:val="ru-RU"/>
+        </w:rPr>
+        <w:t>Открыть раздел фильтров и выбрать фильтр по языку программирования.</w:t>
+      </w:r>
+    </w:p>
+    <w:p>
+      <w:pPr>
+        <w:numPr>
+          <w:ilvl w:val="0"/>
+          <w:numId w:val="16"/>
+        </w:numPr>
+        <w:spacing w:after="0" w:line="240" w:lineRule="auto"/>
+        <w:rPr>
+          <w:lang w:val="ru-RU"/>
+        </w:rPr>
+      </w:pPr>
+      <w:r>
+        <w:rPr>
+          <w:lang w:val="ru-RU"/>
+        </w:rPr>
+        <w:t>Установить язык программирования, например, "Python".</w:t>
+      </w:r>
+    </w:p>
+    <w:p>
+      <w:pPr>
+        <w:spacing w:after="0" w:line="240" w:lineRule="auto"/>
+      </w:pPr>
+      <w:r>
+        <w:rPr>
+          <w:lang w:val="ru-RU"/>
+        </w:rPr>
+        <w:t>Ожидаемый результат: Показаны только репозитории, написанные на выбранном языке программирования.</w:t>
+      </w:r>
+    </w:p>
+    <w:p>
+      <w:pPr>
+        <w:spacing w:after="0" w:line="240" w:lineRule="auto"/>
+        <w:rPr>
+          <w:b/>
+          <w:bCs/>
+        </w:rPr>
+      </w:pPr>
+    </w:p>
+    <w:p>
+      <w:pPr>
+        <w:spacing w:after="0" w:line="240" w:lineRule="auto"/>
+        <w:rPr>
+          <w:lang w:val="ru-RU"/>
+        </w:rPr>
+      </w:pPr>
+      <w:r>
+        <w:rPr>
+          <w:b/>
+          <w:bCs/>
+          <w:lang w:val="ru-RU"/>
+        </w:rPr>
+        <w:t>ID: TC-00</w:t>
+      </w:r>
+      <w:r>
+        <w:rPr>
+          <w:b/>
+          <w:bCs/>
+          <w:lang w:val="ru-RU"/>
+        </w:rPr>
+        <w:t>6</w:t>
+      </w:r>
+      <w:r>
+        <w:rPr>
+          <w:lang w:val="ru-RU"/>
+        </w:rPr>
+        <w:br/>
+        <w:t>Название: Создание нового</w:t>
+      </w:r>
+      <w:r>
+        <w:rPr>
+          <w:lang w:val="ru-RU"/>
+        </w:rPr>
+        <w:t xml:space="preserve"> </w:t>
+      </w:r>
+      <w:r>
+        <w:rPr>
+          <w:lang w:val="ru-RU"/>
+        </w:rPr>
+        <w:t>публичного</w:t>
+      </w:r>
+      <w:r>
+        <w:rPr>
+          <w:lang w:val="ru-RU"/>
+        </w:rPr>
+        <w:t xml:space="preserve"> репозитория</w:t>
+      </w:r>
+      <w:r>
+        <w:rPr>
+          <w:lang w:val="ru-RU"/>
+        </w:rPr>
+        <w:br/>
+        <w:t>Предусловие: Пользователь авторизован</w:t>
+      </w:r>
+      <w:r>
+        <w:rPr>
+          <w:lang w:val="ru-RU"/>
+        </w:rPr>
+        <w:br/>
+        <w:t>Шаги выполнения:</w:t>
+      </w:r>
+    </w:p>
+    <w:p>
+      <w:pPr>
+        <w:numPr>
+          <w:ilvl w:val="0"/>
+          <w:numId w:val="17"/>
+        </w:numPr>
+        <w:spacing w:after="0" w:line="240" w:lineRule="auto"/>
+        <w:rPr>
+          <w:lang w:val="ru-RU"/>
+        </w:rPr>
+      </w:pPr>
+      <w:r>
+        <w:rPr>
+          <w:lang w:val="ru-RU"/>
+        </w:rPr>
+        <w:t>Нажать на кнопку "Создать репозиторий".</w:t>
+      </w:r>
+    </w:p>
+    <w:p>
+      <w:pPr>
+        <w:numPr>
+          <w:ilvl w:val="0"/>
+          <w:numId w:val="17"/>
+        </w:numPr>
+        <w:spacing w:after="0" w:line="240" w:lineRule="auto"/>
+        <w:rPr>
+          <w:lang w:val="ru-RU"/>
+        </w:rPr>
+      </w:pPr>
+      <w:r>
+        <w:rPr>
+          <w:lang w:val="ru-RU"/>
+        </w:rPr>
+        <w:t>Ввести название для нового репозитория.</w:t>
+      </w:r>
+    </w:p>
+    <w:p>
+      <w:pPr>
+        <w:numPr>
+          <w:ilvl w:val="0"/>
+          <w:numId w:val="17"/>
+        </w:numPr>
+        <w:spacing w:after="0" w:line="240" w:lineRule="auto"/>
+        <w:rPr>
+          <w:lang w:val="ru-RU"/>
+        </w:rPr>
+      </w:pPr>
+      <w:r>
+        <w:rPr>
+          <w:lang w:val="ru-RU"/>
+        </w:rPr>
+        <w:t>Выбрать опции приватности (публичный).</w:t>
+      </w:r>
+    </w:p>
+    <w:p>
+      <w:pPr>
+        <w:numPr>
+          <w:ilvl w:val="0"/>
+          <w:numId w:val="17"/>
+        </w:numPr>
+        <w:spacing w:after="0" w:line="240" w:lineRule="auto"/>
+        <w:rPr>
+          <w:lang w:val="ru-RU"/>
+        </w:rPr>
+      </w:pPr>
+      <w:r>
+        <w:rPr>
+          <w:lang w:val="ru-RU"/>
+        </w:rPr>
+        <w:t>Нажать на кнопку "Создать репозиторий".</w:t>
+      </w:r>
+    </w:p>
+    <w:p>
+      <w:pPr>
+        <w:spacing w:after="0" w:line="240" w:lineRule="auto"/>
+        <w:rPr>
+          <w:lang w:val="ru-RU"/>
+        </w:rPr>
+      </w:pPr>
+      <w:r>
+        <w:rPr>
+          <w:lang w:val="ru-RU"/>
+        </w:rPr>
+        <w:t>Ожидаемый результат: Новый репозиторий успешно создан, открывается страница репозитория с информацией о пустом репозитории.</w:t>
+      </w:r>
+    </w:p>
+    <w:p>
+      <w:pPr>
+        <w:spacing w:after="0" w:line="240" w:lineRule="auto"/>
+        <w:rPr>
+          <w:b/>
+          <w:bCs/>
+        </w:rPr>
+      </w:pPr>
+    </w:p>
+    <w:p>
+      <w:pPr>
+        <w:spacing w:after="0" w:line="240" w:lineRule="auto"/>
+        <w:rPr>
+          <w:lang w:val="ru-RU"/>
+        </w:rPr>
+      </w:pPr>
+      <w:r>
+        <w:rPr>
+          <w:b/>
+          <w:bCs/>
+          <w:lang w:val="ru-RU"/>
+        </w:rPr>
+        <w:t>ID: TC-00</w:t>
+      </w:r>
+      <w:r>
+        <w:rPr>
+          <w:b/>
+          <w:bCs/>
+          <w:lang w:val="ru-RU"/>
+        </w:rPr>
+        <w:t>7</w:t>
+      </w:r>
+      <w:r>
+        <w:rPr>
+          <w:lang w:val="ru-RU"/>
+        </w:rPr>
+        <w:br/>
+        <w:t xml:space="preserve">Название: Создание </w:t>
+      </w:r>
+      <w:proofErr w:type="spellStart"/>
+      <w:r>
+        <w:rPr>
+          <w:lang w:val="ru-RU"/>
+        </w:rPr>
+        <w:t>форка</w:t>
+      </w:r>
+      <w:proofErr w:type="spellEnd"/>
+      <w:r>
+        <w:rPr>
+          <w:lang w:val="ru-RU"/>
+        </w:rPr>
+        <w:t xml:space="preserve"> существующего репозитория</w:t>
+      </w:r>
+      <w:r>
+        <w:rPr>
+          <w:lang w:val="ru-RU"/>
+        </w:rPr>
+        <w:br/>
+        <w:t xml:space="preserve">Предусловие: Пользователь авторизован, существует публичный репозиторий для </w:t>
+      </w:r>
+      <w:proofErr w:type="spellStart"/>
+      <w:r>
+        <w:rPr>
+          <w:lang w:val="ru-RU"/>
+        </w:rPr>
+        <w:t>форка</w:t>
+      </w:r>
+      <w:proofErr w:type="spellEnd"/>
+      <w:r>
+        <w:rPr>
+          <w:lang w:val="ru-RU"/>
+        </w:rPr>
+        <w:br/>
+        <w:t>Шаги выполнения:</w:t>
+      </w:r>
+    </w:p>
+    <w:p>
+      <w:pPr>
+        <w:numPr>
+          <w:ilvl w:val="0"/>
+          <w:numId w:val="18"/>
+        </w:numPr>
+        <w:spacing w:after="0" w:line="240" w:lineRule="auto"/>
+        <w:rPr>
+          <w:lang w:val="ru-RU"/>
+        </w:rPr>
+      </w:pPr>
+      <w:r>
+        <w:rPr>
+          <w:lang w:val="ru-RU"/>
+        </w:rPr>
+        <w:t xml:space="preserve">Перейти на страницу репозитория, который нужно </w:t>
+      </w:r>
+      <w:proofErr w:type="spellStart"/>
+      <w:r>
+        <w:rPr>
+          <w:lang w:val="ru-RU"/>
+        </w:rPr>
+        <w:t>форкнуть</w:t>
+      </w:r>
+      <w:proofErr w:type="spellEnd"/>
+      <w:r>
+        <w:rPr>
+          <w:lang w:val="ru-RU"/>
+        </w:rPr>
+        <w:t>.</w:t>
+      </w:r>
+    </w:p>
+    <w:p>
+      <w:pPr>
+        <w:numPr>
+          <w:ilvl w:val="0"/>
+          <w:numId w:val="18"/>
+        </w:numPr>
+        <w:spacing w:after="0" w:line="240" w:lineRule="auto"/>
+        <w:rPr>
+          <w:lang w:val="ru-RU"/>
+        </w:rPr>
+      </w:pPr>
+      <w:r>
+        <w:rPr>
+          <w:lang w:val="ru-RU"/>
+        </w:rPr>
+        <w:t>Нажать на кнопку "</w:t>
+      </w:r>
+      <w:proofErr w:type="spellStart"/>
+      <w:r>
+        <w:rPr>
+          <w:lang w:val="ru-RU"/>
+        </w:rPr>
+        <w:t>Fork</w:t>
+      </w:r>
+      <w:proofErr w:type="spellEnd"/>
+      <w:r>
+        <w:rPr>
+          <w:lang w:val="ru-RU"/>
+        </w:rPr>
+        <w:t>".</w:t>
+      </w:r>
+    </w:p>
+    <w:p>
+      <w:pPr>
+        <w:numPr>
+          <w:ilvl w:val="0"/>
+          <w:numId w:val="18"/>
+        </w:numPr>
+        <w:spacing w:after="0" w:line="240" w:lineRule="auto"/>
+        <w:rPr>
+          <w:lang w:val="ru-RU"/>
+        </w:rPr>
+      </w:pPr>
+      <w:r>
+        <w:rPr>
+          <w:lang w:val="ru-RU"/>
+        </w:rPr>
+        <w:t xml:space="preserve">Дождаться завершения процесса </w:t>
+      </w:r>
+      <w:proofErr w:type="spellStart"/>
+      <w:r>
+        <w:rPr>
+          <w:lang w:val="ru-RU"/>
+        </w:rPr>
+        <w:t>форка.</w:t>
+      </w:r>
+      <w:proofErr w:type="spellEnd"/>
+    </w:p>
+    <w:p>
+      <w:pPr>
+        <w:spacing w:after="0" w:line="240" w:lineRule="auto"/>
+        <w:rPr>
+          <w:lang w:val="ru-RU"/>
+        </w:rPr>
+      </w:pPr>
+      <w:r>
+        <w:rPr>
+          <w:lang w:val="ru-RU"/>
+        </w:rPr>
+        <w:t>Ожидаемый результат: Пользователь получает копию исходного репозитория в своем аккаунте.</w:t>
+      </w:r>
+    </w:p>
+    <w:p>
+      <w:pPr>
+        <w:spacing w:after="0" w:line="240" w:lineRule="auto"/>
+        <w:rPr>
+          <w:b/>
+          <w:bCs/>
+        </w:rPr>
+      </w:pPr>
+    </w:p>
+    <w:p>
+      <w:pPr>
+        <w:spacing w:after="0" w:line="240" w:lineRule="auto"/>
+        <w:rPr>
+          <w:lang w:val="ru-RU"/>
+        </w:rPr>
+      </w:pPr>
+      <w:r>
+        <w:rPr>
+          <w:b/>
+          <w:bCs/>
+          <w:lang w:val="ru-RU"/>
+        </w:rPr>
+        <w:lastRenderedPageBreak/>
+        <w:t>ID: TC-00</w:t>
+      </w:r>
+      <w:r>
+        <w:rPr>
+          <w:b/>
+          <w:bCs/>
+          <w:lang w:val="ru-RU"/>
+        </w:rPr>
+        <w:t>8</w:t>
+      </w:r>
+      <w:r>
+        <w:rPr>
+          <w:lang w:val="ru-RU"/>
+        </w:rPr>
+        <w:br/>
+        <w:t>Название: Создание новой ветки в репозитории</w:t>
+      </w:r>
+      <w:r>
+        <w:rPr>
+          <w:lang w:val="ru-RU"/>
+        </w:rPr>
+        <w:br/>
+        <w:t>Предусловие: Пользователь авторизован и имеет доступ к репозиторию</w:t>
+      </w:r>
+      <w:r>
+        <w:rPr>
+          <w:lang w:val="ru-RU"/>
+        </w:rPr>
+        <w:br/>
+        <w:t>Шаги выполнения:</w:t>
+      </w:r>
+    </w:p>
+    <w:p>
+      <w:pPr>
+        <w:numPr>
+          <w:ilvl w:val="0"/>
+          <w:numId w:val="19"/>
+        </w:numPr>
+        <w:spacing w:after="0" w:line="240" w:lineRule="auto"/>
+        <w:rPr>
+          <w:lang w:val="ru-RU"/>
+        </w:rPr>
+      </w:pPr>
+      <w:r>
+        <w:rPr>
+          <w:lang w:val="ru-RU"/>
+        </w:rPr>
+        <w:t>Перейти в репозиторий и выбрать вкладку "</w:t>
+      </w:r>
+      <w:proofErr w:type="spellStart"/>
+      <w:r>
+        <w:rPr>
+          <w:lang w:val="ru-RU"/>
+        </w:rPr>
+        <w:t>Branches</w:t>
+      </w:r>
+      <w:proofErr w:type="spellEnd"/>
+      <w:r>
+        <w:rPr>
+          <w:lang w:val="ru-RU"/>
+        </w:rPr>
+        <w:t>".</w:t>
+      </w:r>
+    </w:p>
+    <w:p>
+      <w:pPr>
+        <w:numPr>
+          <w:ilvl w:val="0"/>
+          <w:numId w:val="19"/>
+        </w:numPr>
+        <w:spacing w:after="0" w:line="240" w:lineRule="auto"/>
+        <w:rPr>
+          <w:lang w:val="ru-RU"/>
+        </w:rPr>
+      </w:pPr>
+      <w:r>
+        <w:rPr>
+          <w:lang w:val="ru-RU"/>
+        </w:rPr>
+        <w:t>Нажать на кнопку "Создать новую ветку".</w:t>
+      </w:r>
+    </w:p>
+    <w:p>
+      <w:pPr>
+        <w:numPr>
+          <w:ilvl w:val="0"/>
+          <w:numId w:val="19"/>
+        </w:numPr>
+        <w:spacing w:after="0" w:line="240" w:lineRule="auto"/>
+        <w:rPr>
+          <w:lang w:val="ru-RU"/>
+        </w:rPr>
+      </w:pPr>
+      <w:r>
+        <w:rPr>
+          <w:lang w:val="ru-RU"/>
+        </w:rPr>
+        <w:t>Ввести имя новой ветки</w:t>
+      </w:r>
+      <w:r>
+        <w:rPr>
+          <w:lang w:val="ru-RU"/>
+        </w:rPr>
+        <w:t xml:space="preserve"> «Ветка1»</w:t>
+      </w:r>
+      <w:r>
+        <w:rPr>
+          <w:lang w:val="ru-RU"/>
+        </w:rPr>
+        <w:t>.</w:t>
+      </w:r>
+    </w:p>
+    <w:p>
+      <w:pPr>
+        <w:numPr>
+          <w:ilvl w:val="0"/>
+          <w:numId w:val="19"/>
+        </w:numPr>
+        <w:spacing w:after="0" w:line="240" w:lineRule="auto"/>
+        <w:rPr>
+          <w:lang w:val="ru-RU"/>
+        </w:rPr>
+      </w:pPr>
+      <w:r>
+        <w:rPr>
+          <w:lang w:val="ru-RU"/>
+        </w:rPr>
+        <w:t>Нажать "</w:t>
+      </w:r>
+      <w:proofErr w:type="spellStart"/>
+      <w:r>
+        <w:rPr>
+          <w:lang w:val="ru-RU"/>
+        </w:rPr>
+        <w:t>Create</w:t>
+      </w:r>
+      <w:proofErr w:type="spellEnd"/>
+      <w:r>
+        <w:rPr>
+          <w:lang w:val="ru-RU"/>
+        </w:rPr>
+        <w:t xml:space="preserve"> </w:t>
+      </w:r>
+      <w:proofErr w:type="spellStart"/>
+      <w:r>
+        <w:rPr>
+          <w:lang w:val="ru-RU"/>
+        </w:rPr>
+        <w:t>branch</w:t>
+      </w:r>
+      <w:proofErr w:type="spellEnd"/>
+      <w:r>
+        <w:rPr>
+          <w:lang w:val="ru-RU"/>
+        </w:rPr>
+        <w:t>".</w:t>
+      </w:r>
+    </w:p>
+    <w:p>
+      <w:pPr>
+        <w:spacing w:after="0" w:line="240" w:lineRule="auto"/>
+        <w:rPr>
+          <w:lang w:val="ru-RU"/>
+        </w:rPr>
+      </w:pPr>
+      <w:r>
+        <w:rPr>
+          <w:lang w:val="ru-RU"/>
+        </w:rPr>
+        <w:t>Ожидаемый результат: Ветка успешно создается и отображается в списке веток.</w:t>
+      </w:r>
+    </w:p>
+    <w:p>
+      <w:pPr>
+        <w:spacing w:after="0" w:line="240" w:lineRule="auto"/>
+        <w:rPr>
+          <w:b/>
+          <w:bCs/>
+        </w:rPr>
+      </w:pPr>
+    </w:p>
+    <w:p>
+      <w:pPr>
+        <w:spacing w:after="0" w:line="240" w:lineRule="auto"/>
+        <w:rPr>
+          <w:lang w:val="ru-RU"/>
+        </w:rPr>
+      </w:pPr>
+      <w:r>
+        <w:rPr>
+          <w:b/>
+          <w:bCs/>
+          <w:lang w:val="ru-RU"/>
+        </w:rPr>
+        <w:t>ID: TC-0</w:t>
+      </w:r>
+      <w:r>
+        <w:rPr>
+          <w:b/>
+          <w:bCs/>
+          <w:lang w:val="ru-RU"/>
+        </w:rPr>
+        <w:t>09</w:t>
+      </w:r>
+      <w:r>
+        <w:rPr>
+          <w:lang w:val="ru-RU"/>
+        </w:rPr>
+        <w:br/>
+        <w:t xml:space="preserve">Название: Создание </w:t>
+      </w:r>
+      <w:proofErr w:type="spellStart"/>
+      <w:r>
+        <w:rPr>
+          <w:lang w:val="ru-RU"/>
+        </w:rPr>
+        <w:t>pull</w:t>
+      </w:r>
+      <w:proofErr w:type="spellEnd"/>
+      <w:r>
+        <w:rPr>
+          <w:lang w:val="ru-RU"/>
+        </w:rPr>
+        <w:t xml:space="preserve"> </w:t>
+      </w:r>
+      <w:proofErr w:type="spellStart"/>
+      <w:r>
+        <w:rPr>
+          <w:lang w:val="ru-RU"/>
+        </w:rPr>
+        <w:t>request</w:t>
+      </w:r>
+      <w:proofErr w:type="spellEnd"/>
+      <w:r>
+        <w:rPr>
+          <w:lang w:val="ru-RU"/>
+        </w:rPr>
+        <w:t xml:space="preserve"> для слияния веток</w:t>
+      </w:r>
+      <w:r>
+        <w:rPr>
+          <w:lang w:val="ru-RU"/>
+        </w:rPr>
+        <w:br/>
+        <w:t>Предусловие: Пользователь авторизован, в репозитории есть минимум две ветки с разными изменениями</w:t>
+      </w:r>
+      <w:r>
+        <w:rPr>
+          <w:lang w:val="ru-RU"/>
+        </w:rPr>
+        <w:br/>
+        <w:t>Шаги выполнения:</w:t>
+      </w:r>
+    </w:p>
+    <w:p>
+      <w:pPr>
+        <w:numPr>
+          <w:ilvl w:val="0"/>
+          <w:numId w:val="20"/>
+        </w:numPr>
+        <w:spacing w:after="0" w:line="240" w:lineRule="auto"/>
+        <w:rPr>
+          <w:lang w:val="ru-RU"/>
+        </w:rPr>
+      </w:pPr>
+      <w:r>
+        <w:rPr>
+          <w:lang w:val="ru-RU"/>
+        </w:rPr>
+        <w:t xml:space="preserve">Перейти во вкладку "Pull </w:t>
+      </w:r>
+      <w:proofErr w:type="spellStart"/>
+      <w:r>
+        <w:rPr>
+          <w:lang w:val="ru-RU"/>
+        </w:rPr>
+        <w:t>requests</w:t>
+      </w:r>
+      <w:proofErr w:type="spellEnd"/>
+      <w:r>
+        <w:rPr>
+          <w:lang w:val="ru-RU"/>
+        </w:rPr>
+        <w:t>" репозитория.</w:t>
+      </w:r>
+    </w:p>
+    <w:p>
+      <w:pPr>
+        <w:numPr>
+          <w:ilvl w:val="0"/>
+          <w:numId w:val="20"/>
+        </w:numPr>
+        <w:spacing w:after="0" w:line="240" w:lineRule="auto"/>
+      </w:pPr>
+      <w:r>
+        <w:rPr>
+          <w:lang w:val="ru-RU"/>
+        </w:rPr>
+        <w:t>Нажать</w:t>
+      </w:r>
+      <w:r>
+        <w:t xml:space="preserve"> </w:t>
+      </w:r>
+      <w:r>
+        <w:rPr>
+          <w:lang w:val="ru-RU"/>
+        </w:rPr>
+        <w:t>на</w:t>
+      </w:r>
+      <w:r>
+        <w:t xml:space="preserve"> </w:t>
+      </w:r>
+      <w:r>
+        <w:rPr>
+          <w:lang w:val="ru-RU"/>
+        </w:rPr>
+        <w:t>кнопку</w:t>
+      </w:r>
+      <w:r>
+        <w:t xml:space="preserve"> "New pull request".</w:t>
+      </w:r>
+    </w:p>
+    <w:p>
+      <w:pPr>
+        <w:numPr>
+          <w:ilvl w:val="0"/>
+          <w:numId w:val="20"/>
+        </w:numPr>
+        <w:spacing w:after="0" w:line="240" w:lineRule="auto"/>
+        <w:rPr>
+          <w:lang w:val="ru-RU"/>
+        </w:rPr>
+      </w:pPr>
+      <w:r>
+        <w:rPr>
+          <w:lang w:val="ru-RU"/>
+        </w:rPr>
+        <w:t>Выбрать базовую и целевую ветки для слияния.</w:t>
+      </w:r>
+    </w:p>
+    <w:p>
+      <w:pPr>
+        <w:numPr>
+          <w:ilvl w:val="0"/>
+          <w:numId w:val="20"/>
+        </w:numPr>
+        <w:spacing w:after="0" w:line="240" w:lineRule="auto"/>
+        <w:rPr>
+          <w:lang w:val="ru-RU"/>
+        </w:rPr>
+      </w:pPr>
+      <w:r>
+        <w:rPr>
+          <w:lang w:val="ru-RU"/>
+        </w:rPr>
+        <w:t>Нажать на "</w:t>
+      </w:r>
+      <w:proofErr w:type="spellStart"/>
+      <w:r>
+        <w:rPr>
+          <w:lang w:val="ru-RU"/>
+        </w:rPr>
+        <w:t>Create</w:t>
+      </w:r>
+      <w:proofErr w:type="spellEnd"/>
+      <w:r>
+        <w:rPr>
+          <w:lang w:val="ru-RU"/>
+        </w:rPr>
+        <w:t xml:space="preserve"> </w:t>
+      </w:r>
+      <w:proofErr w:type="spellStart"/>
+      <w:r>
+        <w:rPr>
+          <w:lang w:val="ru-RU"/>
+        </w:rPr>
+        <w:t>pull</w:t>
+      </w:r>
+      <w:proofErr w:type="spellEnd"/>
+      <w:r>
+        <w:rPr>
+          <w:lang w:val="ru-RU"/>
+        </w:rPr>
+        <w:t xml:space="preserve"> </w:t>
+      </w:r>
+      <w:proofErr w:type="spellStart"/>
+      <w:r>
+        <w:rPr>
+          <w:lang w:val="ru-RU"/>
+        </w:rPr>
+        <w:t>request</w:t>
+      </w:r>
+      <w:proofErr w:type="spellEnd"/>
+      <w:r>
+        <w:rPr>
+          <w:lang w:val="ru-RU"/>
+        </w:rPr>
+        <w:t>" и ввести комментарий.</w:t>
+      </w:r>
+    </w:p>
+    <w:p>
+      <w:pPr>
+        <w:numPr>
+          <w:ilvl w:val="0"/>
+          <w:numId w:val="20"/>
+        </w:numPr>
+        <w:spacing w:after="0" w:line="240" w:lineRule="auto"/>
+        <w:rPr>
+          <w:lang w:val="ru-RU"/>
+        </w:rPr>
+      </w:pPr>
+      <w:r>
+        <w:rPr>
+          <w:lang w:val="ru-RU"/>
+        </w:rPr>
+        <w:t xml:space="preserve">Подтвердить создание </w:t>
+      </w:r>
+      <w:proofErr w:type="spellStart"/>
+      <w:r>
+        <w:rPr>
+          <w:lang w:val="ru-RU"/>
+        </w:rPr>
+        <w:t>pull</w:t>
+      </w:r>
+      <w:proofErr w:type="spellEnd"/>
+      <w:r>
+        <w:rPr>
+          <w:lang w:val="ru-RU"/>
+        </w:rPr>
+        <w:t xml:space="preserve"> </w:t>
+      </w:r>
+      <w:proofErr w:type="spellStart"/>
+      <w:r>
+        <w:rPr>
+          <w:lang w:val="ru-RU"/>
+        </w:rPr>
+        <w:t>request.</w:t>
+      </w:r>
+      <w:proofErr w:type="spellEnd"/>
+    </w:p>
+    <w:p>
+      <w:pPr>
+        <w:spacing w:after="0" w:line="240" w:lineRule="auto"/>
+        <w:rPr>
+          <w:lang w:val="ru-RU"/>
+        </w:rPr>
+      </w:pPr>
+      <w:r>
+        <w:rPr>
+          <w:lang w:val="ru-RU"/>
+        </w:rPr>
+        <w:t xml:space="preserve">Ожидаемый результат: Pull </w:t>
+      </w:r>
+      <w:proofErr w:type="spellStart"/>
+      <w:r>
+        <w:rPr>
+          <w:lang w:val="ru-RU"/>
+        </w:rPr>
+        <w:t>request</w:t>
+      </w:r>
+      <w:proofErr w:type="spellEnd"/>
+      <w:r>
+        <w:rPr>
+          <w:lang w:val="ru-RU"/>
+        </w:rPr>
+        <w:t xml:space="preserve"> успешно создан, и он отображается в списке </w:t>
+      </w:r>
+      <w:proofErr w:type="spellStart"/>
+      <w:r>
+        <w:rPr>
+          <w:lang w:val="ru-RU"/>
+        </w:rPr>
+        <w:t>pull</w:t>
+      </w:r>
+      <w:proofErr w:type="spellEnd"/>
+      <w:r>
+        <w:rPr>
+          <w:lang w:val="ru-RU"/>
+        </w:rPr>
+        <w:t xml:space="preserve"> </w:t>
+      </w:r>
+      <w:proofErr w:type="spellStart"/>
+      <w:r>
+        <w:rPr>
+          <w:lang w:val="ru-RU"/>
+        </w:rPr>
+        <w:t>requests</w:t>
+      </w:r>
+      <w:proofErr w:type="spellEnd"/>
+      <w:r>
+        <w:rPr>
+          <w:lang w:val="ru-RU"/>
+        </w:rPr>
+        <w:t>.</w:t>
+      </w:r>
+    </w:p>
+    <w:p>
+      <w:pPr>
+        <w:spacing w:after="0" w:line="240" w:lineRule="auto"/>
+        <w:rPr>
+          <w:b/>
+          <w:bCs/>
+        </w:rPr>
+      </w:pPr>
+    </w:p>
+    <w:p>
+      <w:pPr>
+        <w:spacing w:after="0" w:line="240" w:lineRule="auto"/>
+        <w:rPr>
+          <w:lang w:val="ru-RU"/>
+        </w:rPr>
+      </w:pPr>
+      <w:r>
+        <w:rPr>
+          <w:b/>
+          <w:bCs/>
+          <w:lang w:val="ru-RU"/>
+        </w:rPr>
+        <w:t>ID: TC-01</w:t>
+      </w:r>
+      <w:r>
+        <w:rPr>
+          <w:b/>
+          <w:bCs/>
+          <w:lang w:val="ru-RU"/>
+        </w:rPr>
+        <w:t>0</w:t>
+      </w:r>
+      <w:r>
+        <w:rPr>
+          <w:lang w:val="ru-RU"/>
+        </w:rPr>
+        <w:br/>
+        <w:t>Название: Редактирование README-файла</w:t>
+      </w:r>
+      <w:r>
+        <w:rPr>
+          <w:lang w:val="ru-RU"/>
+        </w:rPr>
+        <w:br/>
+        <w:t>Предусловие: Пользователь авторизован и имеет права на редактирование репозитория</w:t>
+      </w:r>
+      <w:r>
+        <w:rPr>
+          <w:lang w:val="ru-RU"/>
+        </w:rPr>
+        <w:br/>
+        <w:t>Шаги выполнения:</w:t>
+      </w:r>
+    </w:p>
+    <w:p>
+      <w:pPr>
+        <w:numPr>
+          <w:ilvl w:val="0"/>
+          <w:numId w:val="21"/>
+        </w:numPr>
+        <w:spacing w:after="0" w:line="240" w:lineRule="auto"/>
+        <w:rPr>
+          <w:lang w:val="ru-RU"/>
+        </w:rPr>
+      </w:pPr>
+      <w:r>
+        <w:rPr>
+          <w:lang w:val="ru-RU"/>
+        </w:rPr>
+        <w:t>Перейти в репозиторий и открыть README.md файл.</w:t>
+      </w:r>
+    </w:p>
+    <w:p>
+      <w:pPr>
+        <w:numPr>
+          <w:ilvl w:val="0"/>
+          <w:numId w:val="21"/>
+        </w:numPr>
+        <w:spacing w:after="0" w:line="240" w:lineRule="auto"/>
+        <w:rPr>
+          <w:lang w:val="ru-RU"/>
+        </w:rPr>
+      </w:pPr>
+      <w:r>
+        <w:rPr>
+          <w:lang w:val="ru-RU"/>
+        </w:rPr>
+        <w:t>Нажать на кнопку "Редактировать".</w:t>
+      </w:r>
+    </w:p>
+    <w:p>
+      <w:pPr>
+        <w:numPr>
+          <w:ilvl w:val="0"/>
+          <w:numId w:val="21"/>
+        </w:numPr>
+        <w:spacing w:after="0" w:line="240" w:lineRule="auto"/>
+        <w:rPr>
+          <w:lang w:val="ru-RU"/>
+        </w:rPr>
+      </w:pPr>
+      <w:r>
+        <w:rPr>
+          <w:lang w:val="ru-RU"/>
+        </w:rPr>
+        <w:t>Внести изменения в файл и нажать "</w:t>
+      </w:r>
+      <w:proofErr w:type="spellStart"/>
+      <w:r>
+        <w:rPr>
+          <w:lang w:val="ru-RU"/>
+        </w:rPr>
+        <w:t>Commit</w:t>
+      </w:r>
+      <w:proofErr w:type="spellEnd"/>
+      <w:r>
+        <w:rPr>
+          <w:lang w:val="ru-RU"/>
+        </w:rPr>
+        <w:t xml:space="preserve"> </w:t>
+      </w:r>
+      <w:proofErr w:type="spellStart"/>
+      <w:r>
+        <w:rPr>
+          <w:lang w:val="ru-RU"/>
+        </w:rPr>
+        <w:t>changes</w:t>
+      </w:r>
+      <w:proofErr w:type="spellEnd"/>
+      <w:r>
+        <w:rPr>
+          <w:lang w:val="ru-RU"/>
+        </w:rPr>
+        <w:t>".</w:t>
+      </w:r>
+    </w:p>
+    <w:p>
+      <w:pPr>
+        <w:numPr>
+          <w:ilvl w:val="0"/>
+          <w:numId w:val="21"/>
+        </w:numPr>
+        <w:spacing w:after="0" w:line="240" w:lineRule="auto"/>
+        <w:rPr>
+          <w:lang w:val="ru-RU"/>
+        </w:rPr>
+      </w:pPr>
+      <w:r>
+        <w:rPr>
+          <w:lang w:val="ru-RU"/>
+        </w:rPr>
+        <w:t>Выбрать опцию создания новой ветки или коммита в текущую.</w:t>
+      </w:r>
+    </w:p>
+    <w:p>
+      <w:pPr>
+        <w:numPr>
+          <w:ilvl w:val="0"/>
+          <w:numId w:val="21"/>
+        </w:numPr>
+        <w:spacing w:after="0" w:line="240" w:lineRule="auto"/>
+        <w:rPr>
+          <w:lang w:val="ru-RU"/>
+        </w:rPr>
+      </w:pPr>
+      <w:r>
+        <w:rPr>
+          <w:lang w:val="ru-RU"/>
+        </w:rPr>
+        <w:t>Подтвердить коммит.</w:t>
+      </w:r>
+    </w:p>
+    <w:p>
+      <w:pPr>
+        <w:spacing w:after="0" w:line="240" w:lineRule="auto"/>
+        <w:rPr>
+          <w:lang w:val="ru-RU"/>
+        </w:rPr>
+      </w:pPr>
+      <w:r>
+        <w:rPr>
+          <w:lang w:val="ru-RU"/>
+        </w:rPr>
+        <w:t>Ожидаемый результат: Изменения успешно сохранены в README.md.</w:t>
+      </w:r>
+    </w:p>
+    <w:p>
+      <w:pPr>
+        <w:spacing w:line="240" w:lineRule="auto"/>
+        <w:rPr>
+          <w:lang w:val="ru-RU"/>
+        </w:rPr>
+      </w:pPr>
+    </w:p>
+    <w:p>
+      <w:pPr>
+        <w:spacing w:line="240" w:lineRule="auto"/>
+        <w:rPr>
+          <w:lang w:val="ru-RU"/>
+        </w:rPr>
+      </w:pPr>
     </w:p>
     <w:sectPr>
       <w:pgSz w:w="12240" w:h="15840"/>
@@ -3013,7 +4535,7 @@
 </file>
 
 <file path=word/numbering.xml><?xml version="1.0" encoding="utf-8"?>
-<w:numbering xmlns:wpc="http://schemas.microsoft.com/office/word/2010/wordprocessingCanvas" xmlns:cx="http://schemas.microsoft.com/office/drawing/2014/chartex" xmlns:cx1="http://schemas.microsoft.com/office/drawing/2015/9/8/chartex" xmlns:cx2="http://schemas.microsoft.com/office/drawing/2015/10/21/chartex" xmlns:cx3="http://schemas.microsoft.com/office/drawing/2016/5/9/chartex" xmlns:cx4="http://schemas.microsoft.com/office/drawing/2016/5/10/chartex" xmlns:cx5="http://schemas.microsoft.com/office/drawing/2016/5/11/chartex" xmlns:cx6="http://schemas.microsoft.com/office/drawing/2016/5/12/chartex" xmlns:cx7="http://schemas.microsoft.com/office/drawing/2016/5/13/chartex" xmlns:cx8="http://schemas.microsoft.com/office/drawing/2016/5/14/chartex" xmlns:mc="http://schemas.openxmlformats.org/markup-compatibility/2006" xmlns:aink="http://schemas.microsoft.com/office/drawing/2016/ink" xmlns:am3d="http://schemas.microsoft.com/office/drawing/2017/model3d" xmlns:o="urn:schemas-microsoft-com:office:office" xmlns:oel="http://schemas.microsoft.com/office/2019/extlst" xmlns:r="http://schemas.openxmlformats.org/officeDocument/2006/relationships" xmlns:m="http://schemas.openxmlformats.org/officeDocument/2006/math" xmlns:v="urn:schemas-microsoft-com:vml" xmlns:wp14="http://schemas.microsoft.com/office/word/2010/wordprocessingDrawing" xmlns:wp="http://schemas.openxmlformats.org/drawingml/2006/wordprocessingDrawing" xmlns:w10="urn:schemas-microsoft-com:office:word" xmlns:w="http://schemas.openxmlformats.org/wordprocessingml/2006/main" xmlns:w14="http://schemas.microsoft.com/office/word/2010/wordml" xmlns:w15="http://schemas.microsoft.com/office/word/2012/wordml" xmlns:w16cex="http://schemas.microsoft.com/office/word/2018/wordml/cex" xmlns:w16cid="http://schemas.microsoft.com/office/word/2016/wordml/cid" xmlns:w16="http://schemas.microsoft.com/office/word/2018/wordml" xmlns:w16du="http://schemas.microsoft.com/office/word/2023/wordml/word16du" xmlns:w16sdtdh="http://schemas.microsoft.com/office/word/2020/wordml/sdtdatahash" xmlns:w16se="http://schemas.microsoft.com/office/word/2015/wordml/symex" xmlns:wpg="http://schemas.microsoft.com/office/word/2010/wordprocessingGroup" xmlns:wpi="http://schemas.microsoft.com/office/word/2010/wordprocessingInk" xmlns:wne="http://schemas.microsoft.com/office/word/2006/wordml" xmlns:wps="http://schemas.microsoft.com/office/word/2010/wordprocessingShape" mc:Ignorable="w14 w15 w16se w16cid w16 w16cex w16sdtdh w16du wp14">
+<w:numbering xmlns:wpc="http://schemas.microsoft.com/office/word/2010/wordprocessingCanvas" xmlns:cx="http://schemas.microsoft.com/office/drawing/2014/chartex" xmlns:cx1="http://schemas.microsoft.com/office/drawing/2015/9/8/chartex" xmlns:cx2="http://schemas.microsoft.com/office/drawing/2015/10/21/chartex" xmlns:cx3="http://schemas.microsoft.com/office/drawing/2016/5/9/chartex" xmlns:cx4="http://schemas.microsoft.com/office/drawing/2016/5/10/chartex" xmlns:cx5="http://schemas.microsoft.com/office/drawing/2016/5/11/chartex" xmlns:cx6="http://schemas.microsoft.com/office/drawing/2016/5/12/chartex" xmlns:cx7="http://schemas.microsoft.com/office/drawing/2016/5/13/chartex" xmlns:cx8="http://schemas.microsoft.com/office/drawing/2016/5/14/chartex" xmlns:mc="http://schemas.openxmlformats.org/markup-compatibility/2006" xmlns:aink="http://schemas.microsoft.com/office/drawing/2016/ink" xmlns:am3d="http://schemas.microsoft.com/office/drawing/2017/model3d" xmlns:o="urn:schemas-microsoft-com:office:office" xmlns:oel="http://schemas.microsoft.com/office/2019/extlst" xmlns:r="http://schemas.openxmlformats.org/officeDocument/2006/relationships" xmlns:m="http://schemas.openxmlformats.org/officeDocument/2006/math" xmlns:v="urn:schemas-microsoft-com:vml" xmlns:wp14="http://schemas.microsoft.com/office/word/2010/wordprocessingDrawing" xmlns:wp="http://schemas.openxmlformats.org/drawingml/2006/wordprocessingDrawing" xmlns:w10="urn:schemas-microsoft-com:office:word" xmlns:w="http://schemas.openxmlformats.org/wordprocessingml/2006/main" xmlns:w14="http://schemas.microsoft.com/office/word/2010/wordml" xmlns:w15="http://schemas.microsoft.com/office/word/2012/wordml" xmlns:w16cex="http://schemas.microsoft.com/office/word/2018/wordml/cex" xmlns:w16cid="http://schemas.microsoft.com/office/word/2016/wordml/cid" xmlns:w16="http://schemas.microsoft.com/office/word/2018/wordml" xmlns:w16du="http://schemas.microsoft.com/office/word/2023/wordml/word16du" xmlns:w16sdtdh="http://schemas.microsoft.com/office/word/2020/wordml/sdtdatahash" xmlns:w16sdtfl="http://schemas.microsoft.com/office/word/2024/wordml/sdtformatlock" xmlns:w16se="http://schemas.microsoft.com/office/word/2015/wordml/symex" xmlns:wpg="http://schemas.microsoft.com/office/word/2010/wordprocessingGroup" xmlns:wpi="http://schemas.microsoft.com/office/word/2010/wordprocessingInk" xmlns:wne="http://schemas.microsoft.com/office/word/2006/wordml" xmlns:wps="http://schemas.microsoft.com/office/word/2010/wordprocessingShape" mc:Ignorable="w14 w15 w16se w16cid w16 w16cex w16sdtdh w16sdtfl w16du wp14">
   <w:abstractNum w:abstractNumId="0" w15:restartNumberingAfterBreak="0">
     <w:nsid w:val="FFFFFF7C"/>
     <w:multiLevelType w:val="singleLevel"/>
@@ -3186,6 +4708,345 @@
     </w:lvl>
   </w:abstractNum>
   <w:abstractNum w:abstractNumId="9" w15:restartNumberingAfterBreak="0">
+    <w:nsid w:val="04DE6E90"/>
+    <w:multiLevelType w:val="multilevel"/>
+    <w:tmpl w:val="9A9A7734"/>
+    <w:lvl w:ilvl="0">
+      <w:start w:val="1"/>
+      <w:numFmt w:val="decimal"/>
+      <w:lvlText w:val="%1."/>
+      <w:lvlJc w:val="left"/>
+      <w:pPr>
+        <w:tabs>
+          <w:tab w:val="num" w:pos="720"/>
+        </w:tabs>
+        <w:ind w:left="720" w:hanging="360"/>
+      </w:pPr>
+    </w:lvl>
+    <w:lvl w:ilvl="1" w:tentative="1">
+      <w:start w:val="1"/>
+      <w:numFmt w:val="decimal"/>
+      <w:lvlText w:val="%2."/>
+      <w:lvlJc w:val="left"/>
+      <w:pPr>
+        <w:tabs>
+          <w:tab w:val="num" w:pos="1440"/>
+        </w:tabs>
+        <w:ind w:left="1440" w:hanging="360"/>
+      </w:pPr>
+    </w:lvl>
+    <w:lvl w:ilvl="2" w:tentative="1">
+      <w:start w:val="1"/>
+      <w:numFmt w:val="decimal"/>
+      <w:lvlText w:val="%3."/>
+      <w:lvlJc w:val="left"/>
+      <w:pPr>
+        <w:tabs>
+          <w:tab w:val="num" w:pos="2160"/>
+        </w:tabs>
+        <w:ind w:left="2160" w:hanging="360"/>
+      </w:pPr>
+    </w:lvl>
+    <w:lvl w:ilvl="3" w:tentative="1">
+      <w:start w:val="1"/>
+      <w:numFmt w:val="decimal"/>
+      <w:lvlText w:val="%4."/>
+      <w:lvlJc w:val="left"/>
+      <w:pPr>
+        <w:tabs>
+          <w:tab w:val="num" w:pos="2880"/>
+        </w:tabs>
+        <w:ind w:left="2880" w:hanging="360"/>
+      </w:pPr>
+    </w:lvl>
+    <w:lvl w:ilvl="4" w:tentative="1">
+      <w:start w:val="1"/>
+      <w:numFmt w:val="decimal"/>
+      <w:lvlText w:val="%5."/>
+      <w:lvlJc w:val="left"/>
+      <w:pPr>
+        <w:tabs>
+          <w:tab w:val="num" w:pos="3600"/>
+        </w:tabs>
+        <w:ind w:left="3600" w:hanging="360"/>
+      </w:pPr>
+    </w:lvl>
+    <w:lvl w:ilvl="5" w:tentative="1">
+      <w:start w:val="1"/>
+      <w:numFmt w:val="decimal"/>
+      <w:lvlText w:val="%6."/>
+      <w:lvlJc w:val="left"/>
+      <w:pPr>
+        <w:tabs>
+          <w:tab w:val="num" w:pos="4320"/>
+        </w:tabs>
+        <w:ind w:left="4320" w:hanging="360"/>
+      </w:pPr>
+    </w:lvl>
+    <w:lvl w:ilvl="6" w:tentative="1">
+      <w:start w:val="1"/>
+      <w:numFmt w:val="decimal"/>
+      <w:lvlText w:val="%7."/>
+      <w:lvlJc w:val="left"/>
+      <w:pPr>
+        <w:tabs>
+          <w:tab w:val="num" w:pos="5040"/>
+        </w:tabs>
+        <w:ind w:left="5040" w:hanging="360"/>
+      </w:pPr>
+    </w:lvl>
+    <w:lvl w:ilvl="7" w:tentative="1">
+      <w:start w:val="1"/>
+      <w:numFmt w:val="decimal"/>
+      <w:lvlText w:val="%8."/>
+      <w:lvlJc w:val="left"/>
+      <w:pPr>
+        <w:tabs>
+          <w:tab w:val="num" w:pos="5760"/>
+        </w:tabs>
+        <w:ind w:left="5760" w:hanging="360"/>
+      </w:pPr>
+    </w:lvl>
+    <w:lvl w:ilvl="8" w:tentative="1">
+      <w:start w:val="1"/>
+      <w:numFmt w:val="decimal"/>
+      <w:lvlText w:val="%9."/>
+      <w:lvlJc w:val="left"/>
+      <w:pPr>
+        <w:tabs>
+          <w:tab w:val="num" w:pos="6480"/>
+        </w:tabs>
+        <w:ind w:left="6480" w:hanging="360"/>
+      </w:pPr>
+    </w:lvl>
+  </w:abstractNum>
+  <w:abstractNum w:abstractNumId="10" w15:restartNumberingAfterBreak="0">
+    <w:nsid w:val="05042D4F"/>
+    <w:multiLevelType w:val="multilevel"/>
+    <w:tmpl w:val="DD4AEACC"/>
+    <w:lvl w:ilvl="0">
+      <w:start w:val="1"/>
+      <w:numFmt w:val="decimal"/>
+      <w:lvlText w:val="%1."/>
+      <w:lvlJc w:val="left"/>
+      <w:pPr>
+        <w:tabs>
+          <w:tab w:val="num" w:pos="720"/>
+        </w:tabs>
+        <w:ind w:left="720" w:hanging="360"/>
+      </w:pPr>
+    </w:lvl>
+    <w:lvl w:ilvl="1" w:tentative="1">
+      <w:start w:val="1"/>
+      <w:numFmt w:val="decimal"/>
+      <w:lvlText w:val="%2."/>
+      <w:lvlJc w:val="left"/>
+      <w:pPr>
+        <w:tabs>
+          <w:tab w:val="num" w:pos="1440"/>
+        </w:tabs>
+        <w:ind w:left="1440" w:hanging="360"/>
+      </w:pPr>
+    </w:lvl>
+    <w:lvl w:ilvl="2" w:tentative="1">
+      <w:start w:val="1"/>
+      <w:numFmt w:val="decimal"/>
+      <w:lvlText w:val="%3."/>
+      <w:lvlJc w:val="left"/>
+      <w:pPr>
+        <w:tabs>
+          <w:tab w:val="num" w:pos="2160"/>
+        </w:tabs>
+        <w:ind w:left="2160" w:hanging="360"/>
+      </w:pPr>
+    </w:lvl>
+    <w:lvl w:ilvl="3" w:tentative="1">
+      <w:start w:val="1"/>
+      <w:numFmt w:val="decimal"/>
+      <w:lvlText w:val="%4."/>
+      <w:lvlJc w:val="left"/>
+      <w:pPr>
+        <w:tabs>
+          <w:tab w:val="num" w:pos="2880"/>
+        </w:tabs>
+        <w:ind w:left="2880" w:hanging="360"/>
+      </w:pPr>
+    </w:lvl>
+    <w:lvl w:ilvl="4" w:tentative="1">
+      <w:start w:val="1"/>
+      <w:numFmt w:val="decimal"/>
+      <w:lvlText w:val="%5."/>
+      <w:lvlJc w:val="left"/>
+      <w:pPr>
+        <w:tabs>
+          <w:tab w:val="num" w:pos="3600"/>
+        </w:tabs>
+        <w:ind w:left="3600" w:hanging="360"/>
+      </w:pPr>
+    </w:lvl>
+    <w:lvl w:ilvl="5" w:tentative="1">
+      <w:start w:val="1"/>
+      <w:numFmt w:val="decimal"/>
+      <w:lvlText w:val="%6."/>
+      <w:lvlJc w:val="left"/>
+      <w:pPr>
+        <w:tabs>
+          <w:tab w:val="num" w:pos="4320"/>
+        </w:tabs>
+        <w:ind w:left="4320" w:hanging="360"/>
+      </w:pPr>
+    </w:lvl>
+    <w:lvl w:ilvl="6" w:tentative="1">
+      <w:start w:val="1"/>
+      <w:numFmt w:val="decimal"/>
+      <w:lvlText w:val="%7."/>
+      <w:lvlJc w:val="left"/>
+      <w:pPr>
+        <w:tabs>
+          <w:tab w:val="num" w:pos="5040"/>
+        </w:tabs>
+        <w:ind w:left="5040" w:hanging="360"/>
+      </w:pPr>
+    </w:lvl>
+    <w:lvl w:ilvl="7" w:tentative="1">
+      <w:start w:val="1"/>
+      <w:numFmt w:val="decimal"/>
+      <w:lvlText w:val="%8."/>
+      <w:lvlJc w:val="left"/>
+      <w:pPr>
+        <w:tabs>
+          <w:tab w:val="num" w:pos="5760"/>
+        </w:tabs>
+        <w:ind w:left="5760" w:hanging="360"/>
+      </w:pPr>
+    </w:lvl>
+    <w:lvl w:ilvl="8" w:tentative="1">
+      <w:start w:val="1"/>
+      <w:numFmt w:val="decimal"/>
+      <w:lvlText w:val="%9."/>
+      <w:lvlJc w:val="left"/>
+      <w:pPr>
+        <w:tabs>
+          <w:tab w:val="num" w:pos="6480"/>
+        </w:tabs>
+        <w:ind w:left="6480" w:hanging="360"/>
+      </w:pPr>
+    </w:lvl>
+  </w:abstractNum>
+  <w:abstractNum w:abstractNumId="11" w15:restartNumberingAfterBreak="0">
+    <w:nsid w:val="07CB1457"/>
+    <w:multiLevelType w:val="multilevel"/>
+    <w:tmpl w:val="0D16596A"/>
+    <w:lvl w:ilvl="0">
+      <w:start w:val="1"/>
+      <w:numFmt w:val="decimal"/>
+      <w:lvlText w:val="%1."/>
+      <w:lvlJc w:val="left"/>
+      <w:pPr>
+        <w:tabs>
+          <w:tab w:val="num" w:pos="720"/>
+        </w:tabs>
+        <w:ind w:left="720" w:hanging="360"/>
+      </w:pPr>
+    </w:lvl>
+    <w:lvl w:ilvl="1" w:tentative="1">
+      <w:start w:val="1"/>
+      <w:numFmt w:val="decimal"/>
+      <w:lvlText w:val="%2."/>
+      <w:lvlJc w:val="left"/>
+      <w:pPr>
+        <w:tabs>
+          <w:tab w:val="num" w:pos="1440"/>
+        </w:tabs>
+        <w:ind w:left="1440" w:hanging="360"/>
+      </w:pPr>
+    </w:lvl>
+    <w:lvl w:ilvl="2" w:tentative="1">
+      <w:start w:val="1"/>
+      <w:numFmt w:val="decimal"/>
+      <w:lvlText w:val="%3."/>
+      <w:lvlJc w:val="left"/>
+      <w:pPr>
+        <w:tabs>
+          <w:tab w:val="num" w:pos="2160"/>
+        </w:tabs>
+        <w:ind w:left="2160" w:hanging="360"/>
+      </w:pPr>
+    </w:lvl>
+    <w:lvl w:ilvl="3" w:tentative="1">
+      <w:start w:val="1"/>
+      <w:numFmt w:val="decimal"/>
+      <w:lvlText w:val="%4."/>
+      <w:lvlJc w:val="left"/>
+      <w:pPr>
+        <w:tabs>
+          <w:tab w:val="num" w:pos="2880"/>
+        </w:tabs>
+        <w:ind w:left="2880" w:hanging="360"/>
+      </w:pPr>
+    </w:lvl>
+    <w:lvl w:ilvl="4" w:tentative="1">
+      <w:start w:val="1"/>
+      <w:numFmt w:val="decimal"/>
+      <w:lvlText w:val="%5."/>
+      <w:lvlJc w:val="left"/>
+      <w:pPr>
+        <w:tabs>
+          <w:tab w:val="num" w:pos="3600"/>
+        </w:tabs>
+        <w:ind w:left="3600" w:hanging="360"/>
+      </w:pPr>
+    </w:lvl>
+    <w:lvl w:ilvl="5" w:tentative="1">
+      <w:start w:val="1"/>
+      <w:numFmt w:val="decimal"/>
+      <w:lvlText w:val="%6."/>
+      <w:lvlJc w:val="left"/>
+      <w:pPr>
+        <w:tabs>
+          <w:tab w:val="num" w:pos="4320"/>
+        </w:tabs>
+        <w:ind w:left="4320" w:hanging="360"/>
+      </w:pPr>
+    </w:lvl>
+    <w:lvl w:ilvl="6" w:tentative="1">
+      <w:start w:val="1"/>
+      <w:numFmt w:val="decimal"/>
+      <w:lvlText w:val="%7."/>
+      <w:lvlJc w:val="left"/>
+      <w:pPr>
+        <w:tabs>
+          <w:tab w:val="num" w:pos="5040"/>
+        </w:tabs>
+        <w:ind w:left="5040" w:hanging="360"/>
+      </w:pPr>
+    </w:lvl>
+    <w:lvl w:ilvl="7" w:tentative="1">
+      <w:start w:val="1"/>
+      <w:numFmt w:val="decimal"/>
+      <w:lvlText w:val="%8."/>
+      <w:lvlJc w:val="left"/>
+      <w:pPr>
+        <w:tabs>
+          <w:tab w:val="num" w:pos="5760"/>
+        </w:tabs>
+        <w:ind w:left="5760" w:hanging="360"/>
+      </w:pPr>
+    </w:lvl>
+    <w:lvl w:ilvl="8" w:tentative="1">
+      <w:start w:val="1"/>
+      <w:numFmt w:val="decimal"/>
+      <w:lvlText w:val="%9."/>
+      <w:lvlJc w:val="left"/>
+      <w:pPr>
+        <w:tabs>
+          <w:tab w:val="num" w:pos="6480"/>
+        </w:tabs>
+        <w:ind w:left="6480" w:hanging="360"/>
+      </w:pPr>
+    </w:lvl>
+  </w:abstractNum>
+  <w:abstractNum w:abstractNumId="12" w15:restartNumberingAfterBreak="0">
     <w:nsid w:val="0C2217AC"/>
     <w:multiLevelType w:val="hybridMultilevel"/>
     <w:tmpl w:val="CB2E3688"/>
@@ -3298,7 +5159,798 @@
       </w:rPr>
     </w:lvl>
   </w:abstractNum>
-  <w:abstractNum w:abstractNumId="10" w15:restartNumberingAfterBreak="0">
+  <w:abstractNum w:abstractNumId="13" w15:restartNumberingAfterBreak="0">
+    <w:nsid w:val="0DD43227"/>
+    <w:multiLevelType w:val="multilevel"/>
+    <w:tmpl w:val="92AA2FB4"/>
+    <w:lvl w:ilvl="0">
+      <w:start w:val="1"/>
+      <w:numFmt w:val="decimal"/>
+      <w:lvlText w:val="%1."/>
+      <w:lvlJc w:val="left"/>
+      <w:pPr>
+        <w:tabs>
+          <w:tab w:val="num" w:pos="720"/>
+        </w:tabs>
+        <w:ind w:left="720" w:hanging="360"/>
+      </w:pPr>
+    </w:lvl>
+    <w:lvl w:ilvl="1" w:tentative="1">
+      <w:start w:val="1"/>
+      <w:numFmt w:val="decimal"/>
+      <w:lvlText w:val="%2."/>
+      <w:lvlJc w:val="left"/>
+      <w:pPr>
+        <w:tabs>
+          <w:tab w:val="num" w:pos="1440"/>
+        </w:tabs>
+        <w:ind w:left="1440" w:hanging="360"/>
+      </w:pPr>
+    </w:lvl>
+    <w:lvl w:ilvl="2" w:tentative="1">
+      <w:start w:val="1"/>
+      <w:numFmt w:val="decimal"/>
+      <w:lvlText w:val="%3."/>
+      <w:lvlJc w:val="left"/>
+      <w:pPr>
+        <w:tabs>
+          <w:tab w:val="num" w:pos="2160"/>
+        </w:tabs>
+        <w:ind w:left="2160" w:hanging="360"/>
+      </w:pPr>
+    </w:lvl>
+    <w:lvl w:ilvl="3" w:tentative="1">
+      <w:start w:val="1"/>
+      <w:numFmt w:val="decimal"/>
+      <w:lvlText w:val="%4."/>
+      <w:lvlJc w:val="left"/>
+      <w:pPr>
+        <w:tabs>
+          <w:tab w:val="num" w:pos="2880"/>
+        </w:tabs>
+        <w:ind w:left="2880" w:hanging="360"/>
+      </w:pPr>
+    </w:lvl>
+    <w:lvl w:ilvl="4" w:tentative="1">
+      <w:start w:val="1"/>
+      <w:numFmt w:val="decimal"/>
+      <w:lvlText w:val="%5."/>
+      <w:lvlJc w:val="left"/>
+      <w:pPr>
+        <w:tabs>
+          <w:tab w:val="num" w:pos="3600"/>
+        </w:tabs>
+        <w:ind w:left="3600" w:hanging="360"/>
+      </w:pPr>
+    </w:lvl>
+    <w:lvl w:ilvl="5" w:tentative="1">
+      <w:start w:val="1"/>
+      <w:numFmt w:val="decimal"/>
+      <w:lvlText w:val="%6."/>
+      <w:lvlJc w:val="left"/>
+      <w:pPr>
+        <w:tabs>
+          <w:tab w:val="num" w:pos="4320"/>
+        </w:tabs>
+        <w:ind w:left="4320" w:hanging="360"/>
+      </w:pPr>
+    </w:lvl>
+    <w:lvl w:ilvl="6" w:tentative="1">
+      <w:start w:val="1"/>
+      <w:numFmt w:val="decimal"/>
+      <w:lvlText w:val="%7."/>
+      <w:lvlJc w:val="left"/>
+      <w:pPr>
+        <w:tabs>
+          <w:tab w:val="num" w:pos="5040"/>
+        </w:tabs>
+        <w:ind w:left="5040" w:hanging="360"/>
+      </w:pPr>
+    </w:lvl>
+    <w:lvl w:ilvl="7" w:tentative="1">
+      <w:start w:val="1"/>
+      <w:numFmt w:val="decimal"/>
+      <w:lvlText w:val="%8."/>
+      <w:lvlJc w:val="left"/>
+      <w:pPr>
+        <w:tabs>
+          <w:tab w:val="num" w:pos="5760"/>
+        </w:tabs>
+        <w:ind w:left="5760" w:hanging="360"/>
+      </w:pPr>
+    </w:lvl>
+    <w:lvl w:ilvl="8" w:tentative="1">
+      <w:start w:val="1"/>
+      <w:numFmt w:val="decimal"/>
+      <w:lvlText w:val="%9."/>
+      <w:lvlJc w:val="left"/>
+      <w:pPr>
+        <w:tabs>
+          <w:tab w:val="num" w:pos="6480"/>
+        </w:tabs>
+        <w:ind w:left="6480" w:hanging="360"/>
+      </w:pPr>
+    </w:lvl>
+  </w:abstractNum>
+  <w:abstractNum w:abstractNumId="14" w15:restartNumberingAfterBreak="0">
+    <w:nsid w:val="0E4A5381"/>
+    <w:multiLevelType w:val="multilevel"/>
+    <w:tmpl w:val="955C514A"/>
+    <w:lvl w:ilvl="0">
+      <w:start w:val="1"/>
+      <w:numFmt w:val="decimal"/>
+      <w:lvlText w:val="%1."/>
+      <w:lvlJc w:val="left"/>
+      <w:pPr>
+        <w:tabs>
+          <w:tab w:val="num" w:pos="720"/>
+        </w:tabs>
+        <w:ind w:left="720" w:hanging="360"/>
+      </w:pPr>
+    </w:lvl>
+    <w:lvl w:ilvl="1" w:tentative="1">
+      <w:start w:val="1"/>
+      <w:numFmt w:val="decimal"/>
+      <w:lvlText w:val="%2."/>
+      <w:lvlJc w:val="left"/>
+      <w:pPr>
+        <w:tabs>
+          <w:tab w:val="num" w:pos="1440"/>
+        </w:tabs>
+        <w:ind w:left="1440" w:hanging="360"/>
+      </w:pPr>
+    </w:lvl>
+    <w:lvl w:ilvl="2" w:tentative="1">
+      <w:start w:val="1"/>
+      <w:numFmt w:val="decimal"/>
+      <w:lvlText w:val="%3."/>
+      <w:lvlJc w:val="left"/>
+      <w:pPr>
+        <w:tabs>
+          <w:tab w:val="num" w:pos="2160"/>
+        </w:tabs>
+        <w:ind w:left="2160" w:hanging="360"/>
+      </w:pPr>
+    </w:lvl>
+    <w:lvl w:ilvl="3" w:tentative="1">
+      <w:start w:val="1"/>
+      <w:numFmt w:val="decimal"/>
+      <w:lvlText w:val="%4."/>
+      <w:lvlJc w:val="left"/>
+      <w:pPr>
+        <w:tabs>
+          <w:tab w:val="num" w:pos="2880"/>
+        </w:tabs>
+        <w:ind w:left="2880" w:hanging="360"/>
+      </w:pPr>
+    </w:lvl>
+    <w:lvl w:ilvl="4" w:tentative="1">
+      <w:start w:val="1"/>
+      <w:numFmt w:val="decimal"/>
+      <w:lvlText w:val="%5."/>
+      <w:lvlJc w:val="left"/>
+      <w:pPr>
+        <w:tabs>
+          <w:tab w:val="num" w:pos="3600"/>
+        </w:tabs>
+        <w:ind w:left="3600" w:hanging="360"/>
+      </w:pPr>
+    </w:lvl>
+    <w:lvl w:ilvl="5" w:tentative="1">
+      <w:start w:val="1"/>
+      <w:numFmt w:val="decimal"/>
+      <w:lvlText w:val="%6."/>
+      <w:lvlJc w:val="left"/>
+      <w:pPr>
+        <w:tabs>
+          <w:tab w:val="num" w:pos="4320"/>
+        </w:tabs>
+        <w:ind w:left="4320" w:hanging="360"/>
+      </w:pPr>
+    </w:lvl>
+    <w:lvl w:ilvl="6" w:tentative="1">
+      <w:start w:val="1"/>
+      <w:numFmt w:val="decimal"/>
+      <w:lvlText w:val="%7."/>
+      <w:lvlJc w:val="left"/>
+      <w:pPr>
+        <w:tabs>
+          <w:tab w:val="num" w:pos="5040"/>
+        </w:tabs>
+        <w:ind w:left="5040" w:hanging="360"/>
+      </w:pPr>
+    </w:lvl>
+    <w:lvl w:ilvl="7" w:tentative="1">
+      <w:start w:val="1"/>
+      <w:numFmt w:val="decimal"/>
+      <w:lvlText w:val="%8."/>
+      <w:lvlJc w:val="left"/>
+      <w:pPr>
+        <w:tabs>
+          <w:tab w:val="num" w:pos="5760"/>
+        </w:tabs>
+        <w:ind w:left="5760" w:hanging="360"/>
+      </w:pPr>
+    </w:lvl>
+    <w:lvl w:ilvl="8" w:tentative="1">
+      <w:start w:val="1"/>
+      <w:numFmt w:val="decimal"/>
+      <w:lvlText w:val="%9."/>
+      <w:lvlJc w:val="left"/>
+      <w:pPr>
+        <w:tabs>
+          <w:tab w:val="num" w:pos="6480"/>
+        </w:tabs>
+        <w:ind w:left="6480" w:hanging="360"/>
+      </w:pPr>
+    </w:lvl>
+  </w:abstractNum>
+  <w:abstractNum w:abstractNumId="15" w15:restartNumberingAfterBreak="0">
+    <w:nsid w:val="1CF47FB5"/>
+    <w:multiLevelType w:val="multilevel"/>
+    <w:tmpl w:val="2A8E0E04"/>
+    <w:lvl w:ilvl="0">
+      <w:start w:val="1"/>
+      <w:numFmt w:val="decimal"/>
+      <w:lvlText w:val="%1."/>
+      <w:lvlJc w:val="left"/>
+      <w:pPr>
+        <w:tabs>
+          <w:tab w:val="num" w:pos="720"/>
+        </w:tabs>
+        <w:ind w:left="720" w:hanging="360"/>
+      </w:pPr>
+    </w:lvl>
+    <w:lvl w:ilvl="1" w:tentative="1">
+      <w:start w:val="1"/>
+      <w:numFmt w:val="decimal"/>
+      <w:lvlText w:val="%2."/>
+      <w:lvlJc w:val="left"/>
+      <w:pPr>
+        <w:tabs>
+          <w:tab w:val="num" w:pos="1440"/>
+        </w:tabs>
+        <w:ind w:left="1440" w:hanging="360"/>
+      </w:pPr>
+    </w:lvl>
+    <w:lvl w:ilvl="2" w:tentative="1">
+      <w:start w:val="1"/>
+      <w:numFmt w:val="decimal"/>
+      <w:lvlText w:val="%3."/>
+      <w:lvlJc w:val="left"/>
+      <w:pPr>
+        <w:tabs>
+          <w:tab w:val="num" w:pos="2160"/>
+        </w:tabs>
+        <w:ind w:left="2160" w:hanging="360"/>
+      </w:pPr>
+    </w:lvl>
+    <w:lvl w:ilvl="3" w:tentative="1">
+      <w:start w:val="1"/>
+      <w:numFmt w:val="decimal"/>
+      <w:lvlText w:val="%4."/>
+      <w:lvlJc w:val="left"/>
+      <w:pPr>
+        <w:tabs>
+          <w:tab w:val="num" w:pos="2880"/>
+        </w:tabs>
+        <w:ind w:left="2880" w:hanging="360"/>
+      </w:pPr>
+    </w:lvl>
+    <w:lvl w:ilvl="4" w:tentative="1">
+      <w:start w:val="1"/>
+      <w:numFmt w:val="decimal"/>
+      <w:lvlText w:val="%5."/>
+      <w:lvlJc w:val="left"/>
+      <w:pPr>
+        <w:tabs>
+          <w:tab w:val="num" w:pos="3600"/>
+        </w:tabs>
+        <w:ind w:left="3600" w:hanging="360"/>
+      </w:pPr>
+    </w:lvl>
+    <w:lvl w:ilvl="5" w:tentative="1">
+      <w:start w:val="1"/>
+      <w:numFmt w:val="decimal"/>
+      <w:lvlText w:val="%6."/>
+      <w:lvlJc w:val="left"/>
+      <w:pPr>
+        <w:tabs>
+          <w:tab w:val="num" w:pos="4320"/>
+        </w:tabs>
+        <w:ind w:left="4320" w:hanging="360"/>
+      </w:pPr>
+    </w:lvl>
+    <w:lvl w:ilvl="6" w:tentative="1">
+      <w:start w:val="1"/>
+      <w:numFmt w:val="decimal"/>
+      <w:lvlText w:val="%7."/>
+      <w:lvlJc w:val="left"/>
+      <w:pPr>
+        <w:tabs>
+          <w:tab w:val="num" w:pos="5040"/>
+        </w:tabs>
+        <w:ind w:left="5040" w:hanging="360"/>
+      </w:pPr>
+    </w:lvl>
+    <w:lvl w:ilvl="7" w:tentative="1">
+      <w:start w:val="1"/>
+      <w:numFmt w:val="decimal"/>
+      <w:lvlText w:val="%8."/>
+      <w:lvlJc w:val="left"/>
+      <w:pPr>
+        <w:tabs>
+          <w:tab w:val="num" w:pos="5760"/>
+        </w:tabs>
+        <w:ind w:left="5760" w:hanging="360"/>
+      </w:pPr>
+    </w:lvl>
+    <w:lvl w:ilvl="8" w:tentative="1">
+      <w:start w:val="1"/>
+      <w:numFmt w:val="decimal"/>
+      <w:lvlText w:val="%9."/>
+      <w:lvlJc w:val="left"/>
+      <w:pPr>
+        <w:tabs>
+          <w:tab w:val="num" w:pos="6480"/>
+        </w:tabs>
+        <w:ind w:left="6480" w:hanging="360"/>
+      </w:pPr>
+    </w:lvl>
+  </w:abstractNum>
+  <w:abstractNum w:abstractNumId="16" w15:restartNumberingAfterBreak="0">
+    <w:nsid w:val="26D918F9"/>
+    <w:multiLevelType w:val="multilevel"/>
+    <w:tmpl w:val="A202B218"/>
+    <w:lvl w:ilvl="0">
+      <w:start w:val="1"/>
+      <w:numFmt w:val="decimal"/>
+      <w:lvlText w:val="%1."/>
+      <w:lvlJc w:val="left"/>
+      <w:pPr>
+        <w:tabs>
+          <w:tab w:val="num" w:pos="720"/>
+        </w:tabs>
+        <w:ind w:left="720" w:hanging="360"/>
+      </w:pPr>
+    </w:lvl>
+    <w:lvl w:ilvl="1" w:tentative="1">
+      <w:start w:val="1"/>
+      <w:numFmt w:val="decimal"/>
+      <w:lvlText w:val="%2."/>
+      <w:lvlJc w:val="left"/>
+      <w:pPr>
+        <w:tabs>
+          <w:tab w:val="num" w:pos="1440"/>
+        </w:tabs>
+        <w:ind w:left="1440" w:hanging="360"/>
+      </w:pPr>
+    </w:lvl>
+    <w:lvl w:ilvl="2" w:tentative="1">
+      <w:start w:val="1"/>
+      <w:numFmt w:val="decimal"/>
+      <w:lvlText w:val="%3."/>
+      <w:lvlJc w:val="left"/>
+      <w:pPr>
+        <w:tabs>
+          <w:tab w:val="num" w:pos="2160"/>
+        </w:tabs>
+        <w:ind w:left="2160" w:hanging="360"/>
+      </w:pPr>
+    </w:lvl>
+    <w:lvl w:ilvl="3" w:tentative="1">
+      <w:start w:val="1"/>
+      <w:numFmt w:val="decimal"/>
+      <w:lvlText w:val="%4."/>
+      <w:lvlJc w:val="left"/>
+      <w:pPr>
+        <w:tabs>
+          <w:tab w:val="num" w:pos="2880"/>
+        </w:tabs>
+        <w:ind w:left="2880" w:hanging="360"/>
+      </w:pPr>
+    </w:lvl>
+    <w:lvl w:ilvl="4" w:tentative="1">
+      <w:start w:val="1"/>
+      <w:numFmt w:val="decimal"/>
+      <w:lvlText w:val="%5."/>
+      <w:lvlJc w:val="left"/>
+      <w:pPr>
+        <w:tabs>
+          <w:tab w:val="num" w:pos="3600"/>
+        </w:tabs>
+        <w:ind w:left="3600" w:hanging="360"/>
+      </w:pPr>
+    </w:lvl>
+    <w:lvl w:ilvl="5" w:tentative="1">
+      <w:start w:val="1"/>
+      <w:numFmt w:val="decimal"/>
+      <w:lvlText w:val="%6."/>
+      <w:lvlJc w:val="left"/>
+      <w:pPr>
+        <w:tabs>
+          <w:tab w:val="num" w:pos="4320"/>
+        </w:tabs>
+        <w:ind w:left="4320" w:hanging="360"/>
+      </w:pPr>
+    </w:lvl>
+    <w:lvl w:ilvl="6" w:tentative="1">
+      <w:start w:val="1"/>
+      <w:numFmt w:val="decimal"/>
+      <w:lvlText w:val="%7."/>
+      <w:lvlJc w:val="left"/>
+      <w:pPr>
+        <w:tabs>
+          <w:tab w:val="num" w:pos="5040"/>
+        </w:tabs>
+        <w:ind w:left="5040" w:hanging="360"/>
+      </w:pPr>
+    </w:lvl>
+    <w:lvl w:ilvl="7" w:tentative="1">
+      <w:start w:val="1"/>
+      <w:numFmt w:val="decimal"/>
+      <w:lvlText w:val="%8."/>
+      <w:lvlJc w:val="left"/>
+      <w:pPr>
+        <w:tabs>
+          <w:tab w:val="num" w:pos="5760"/>
+        </w:tabs>
+        <w:ind w:left="5760" w:hanging="360"/>
+      </w:pPr>
+    </w:lvl>
+    <w:lvl w:ilvl="8" w:tentative="1">
+      <w:start w:val="1"/>
+      <w:numFmt w:val="decimal"/>
+      <w:lvlText w:val="%9."/>
+      <w:lvlJc w:val="left"/>
+      <w:pPr>
+        <w:tabs>
+          <w:tab w:val="num" w:pos="6480"/>
+        </w:tabs>
+        <w:ind w:left="6480" w:hanging="360"/>
+      </w:pPr>
+    </w:lvl>
+  </w:abstractNum>
+  <w:abstractNum w:abstractNumId="17" w15:restartNumberingAfterBreak="0">
+    <w:nsid w:val="3DD73393"/>
+    <w:multiLevelType w:val="multilevel"/>
+    <w:tmpl w:val="7768349E"/>
+    <w:lvl w:ilvl="0">
+      <w:start w:val="1"/>
+      <w:numFmt w:val="decimal"/>
+      <w:lvlText w:val="%1."/>
+      <w:lvlJc w:val="left"/>
+      <w:pPr>
+        <w:tabs>
+          <w:tab w:val="num" w:pos="720"/>
+        </w:tabs>
+        <w:ind w:left="720" w:hanging="360"/>
+      </w:pPr>
+    </w:lvl>
+    <w:lvl w:ilvl="1" w:tentative="1">
+      <w:start w:val="1"/>
+      <w:numFmt w:val="decimal"/>
+      <w:lvlText w:val="%2."/>
+      <w:lvlJc w:val="left"/>
+      <w:pPr>
+        <w:tabs>
+          <w:tab w:val="num" w:pos="1440"/>
+        </w:tabs>
+        <w:ind w:left="1440" w:hanging="360"/>
+      </w:pPr>
+    </w:lvl>
+    <w:lvl w:ilvl="2" w:tentative="1">
+      <w:start w:val="1"/>
+      <w:numFmt w:val="decimal"/>
+      <w:lvlText w:val="%3."/>
+      <w:lvlJc w:val="left"/>
+      <w:pPr>
+        <w:tabs>
+          <w:tab w:val="num" w:pos="2160"/>
+        </w:tabs>
+        <w:ind w:left="2160" w:hanging="360"/>
+      </w:pPr>
+    </w:lvl>
+    <w:lvl w:ilvl="3" w:tentative="1">
+      <w:start w:val="1"/>
+      <w:numFmt w:val="decimal"/>
+      <w:lvlText w:val="%4."/>
+      <w:lvlJc w:val="left"/>
+      <w:pPr>
+        <w:tabs>
+          <w:tab w:val="num" w:pos="2880"/>
+        </w:tabs>
+        <w:ind w:left="2880" w:hanging="360"/>
+      </w:pPr>
+    </w:lvl>
+    <w:lvl w:ilvl="4" w:tentative="1">
+      <w:start w:val="1"/>
+      <w:numFmt w:val="decimal"/>
+      <w:lvlText w:val="%5."/>
+      <w:lvlJc w:val="left"/>
+      <w:pPr>
+        <w:tabs>
+          <w:tab w:val="num" w:pos="3600"/>
+        </w:tabs>
+        <w:ind w:left="3600" w:hanging="360"/>
+      </w:pPr>
+    </w:lvl>
+    <w:lvl w:ilvl="5" w:tentative="1">
+      <w:start w:val="1"/>
+      <w:numFmt w:val="decimal"/>
+      <w:lvlText w:val="%6."/>
+      <w:lvlJc w:val="left"/>
+      <w:pPr>
+        <w:tabs>
+          <w:tab w:val="num" w:pos="4320"/>
+        </w:tabs>
+        <w:ind w:left="4320" w:hanging="360"/>
+      </w:pPr>
+    </w:lvl>
+    <w:lvl w:ilvl="6" w:tentative="1">
+      <w:start w:val="1"/>
+      <w:numFmt w:val="decimal"/>
+      <w:lvlText w:val="%7."/>
+      <w:lvlJc w:val="left"/>
+      <w:pPr>
+        <w:tabs>
+          <w:tab w:val="num" w:pos="5040"/>
+        </w:tabs>
+        <w:ind w:left="5040" w:hanging="360"/>
+      </w:pPr>
+    </w:lvl>
+    <w:lvl w:ilvl="7" w:tentative="1">
+      <w:start w:val="1"/>
+      <w:numFmt w:val="decimal"/>
+      <w:lvlText w:val="%8."/>
+      <w:lvlJc w:val="left"/>
+      <w:pPr>
+        <w:tabs>
+          <w:tab w:val="num" w:pos="5760"/>
+        </w:tabs>
+        <w:ind w:left="5760" w:hanging="360"/>
+      </w:pPr>
+    </w:lvl>
+    <w:lvl w:ilvl="8" w:tentative="1">
+      <w:start w:val="1"/>
+      <w:numFmt w:val="decimal"/>
+      <w:lvlText w:val="%9."/>
+      <w:lvlJc w:val="left"/>
+      <w:pPr>
+        <w:tabs>
+          <w:tab w:val="num" w:pos="6480"/>
+        </w:tabs>
+        <w:ind w:left="6480" w:hanging="360"/>
+      </w:pPr>
+    </w:lvl>
+  </w:abstractNum>
+  <w:abstractNum w:abstractNumId="18" w15:restartNumberingAfterBreak="0">
+    <w:nsid w:val="53105119"/>
+    <w:multiLevelType w:val="multilevel"/>
+    <w:tmpl w:val="F7ECCBD6"/>
+    <w:lvl w:ilvl="0">
+      <w:start w:val="1"/>
+      <w:numFmt w:val="decimal"/>
+      <w:lvlText w:val="%1."/>
+      <w:lvlJc w:val="left"/>
+      <w:pPr>
+        <w:tabs>
+          <w:tab w:val="num" w:pos="720"/>
+        </w:tabs>
+        <w:ind w:left="720" w:hanging="360"/>
+      </w:pPr>
+    </w:lvl>
+    <w:lvl w:ilvl="1" w:tentative="1">
+      <w:start w:val="1"/>
+      <w:numFmt w:val="decimal"/>
+      <w:lvlText w:val="%2."/>
+      <w:lvlJc w:val="left"/>
+      <w:pPr>
+        <w:tabs>
+          <w:tab w:val="num" w:pos="1440"/>
+        </w:tabs>
+        <w:ind w:left="1440" w:hanging="360"/>
+      </w:pPr>
+    </w:lvl>
+    <w:lvl w:ilvl="2" w:tentative="1">
+      <w:start w:val="1"/>
+      <w:numFmt w:val="decimal"/>
+      <w:lvlText w:val="%3."/>
+      <w:lvlJc w:val="left"/>
+      <w:pPr>
+        <w:tabs>
+          <w:tab w:val="num" w:pos="2160"/>
+        </w:tabs>
+        <w:ind w:left="2160" w:hanging="360"/>
+      </w:pPr>
+    </w:lvl>
+    <w:lvl w:ilvl="3" w:tentative="1">
+      <w:start w:val="1"/>
+      <w:numFmt w:val="decimal"/>
+      <w:lvlText w:val="%4."/>
+      <w:lvlJc w:val="left"/>
+      <w:pPr>
+        <w:tabs>
+          <w:tab w:val="num" w:pos="2880"/>
+        </w:tabs>
+        <w:ind w:left="2880" w:hanging="360"/>
+      </w:pPr>
+    </w:lvl>
+    <w:lvl w:ilvl="4" w:tentative="1">
+      <w:start w:val="1"/>
+      <w:numFmt w:val="decimal"/>
+      <w:lvlText w:val="%5."/>
+      <w:lvlJc w:val="left"/>
+      <w:pPr>
+        <w:tabs>
+          <w:tab w:val="num" w:pos="3600"/>
+        </w:tabs>
+        <w:ind w:left="3600" w:hanging="360"/>
+      </w:pPr>
+    </w:lvl>
+    <w:lvl w:ilvl="5" w:tentative="1">
+      <w:start w:val="1"/>
+      <w:numFmt w:val="decimal"/>
+      <w:lvlText w:val="%6."/>
+      <w:lvlJc w:val="left"/>
+      <w:pPr>
+        <w:tabs>
+          <w:tab w:val="num" w:pos="4320"/>
+        </w:tabs>
+        <w:ind w:left="4320" w:hanging="360"/>
+      </w:pPr>
+    </w:lvl>
+    <w:lvl w:ilvl="6" w:tentative="1">
+      <w:start w:val="1"/>
+      <w:numFmt w:val="decimal"/>
+      <w:lvlText w:val="%7."/>
+      <w:lvlJc w:val="left"/>
+      <w:pPr>
+        <w:tabs>
+          <w:tab w:val="num" w:pos="5040"/>
+        </w:tabs>
+        <w:ind w:left="5040" w:hanging="360"/>
+      </w:pPr>
+    </w:lvl>
+    <w:lvl w:ilvl="7" w:tentative="1">
+      <w:start w:val="1"/>
+      <w:numFmt w:val="decimal"/>
+      <w:lvlText w:val="%8."/>
+      <w:lvlJc w:val="left"/>
+      <w:pPr>
+        <w:tabs>
+          <w:tab w:val="num" w:pos="5760"/>
+        </w:tabs>
+        <w:ind w:left="5760" w:hanging="360"/>
+      </w:pPr>
+    </w:lvl>
+    <w:lvl w:ilvl="8" w:tentative="1">
+      <w:start w:val="1"/>
+      <w:numFmt w:val="decimal"/>
+      <w:lvlText w:val="%9."/>
+      <w:lvlJc w:val="left"/>
+      <w:pPr>
+        <w:tabs>
+          <w:tab w:val="num" w:pos="6480"/>
+        </w:tabs>
+        <w:ind w:left="6480" w:hanging="360"/>
+      </w:pPr>
+    </w:lvl>
+  </w:abstractNum>
+  <w:abstractNum w:abstractNumId="19" w15:restartNumberingAfterBreak="0">
+    <w:nsid w:val="6DD559B4"/>
+    <w:multiLevelType w:val="multilevel"/>
+    <w:tmpl w:val="4C34E89E"/>
+    <w:lvl w:ilvl="0">
+      <w:start w:val="1"/>
+      <w:numFmt w:val="decimal"/>
+      <w:lvlText w:val="%1."/>
+      <w:lvlJc w:val="left"/>
+      <w:pPr>
+        <w:tabs>
+          <w:tab w:val="num" w:pos="720"/>
+        </w:tabs>
+        <w:ind w:left="720" w:hanging="360"/>
+      </w:pPr>
+    </w:lvl>
+    <w:lvl w:ilvl="1" w:tentative="1">
+      <w:start w:val="1"/>
+      <w:numFmt w:val="decimal"/>
+      <w:lvlText w:val="%2."/>
+      <w:lvlJc w:val="left"/>
+      <w:pPr>
+        <w:tabs>
+          <w:tab w:val="num" w:pos="1440"/>
+        </w:tabs>
+        <w:ind w:left="1440" w:hanging="360"/>
+      </w:pPr>
+    </w:lvl>
+    <w:lvl w:ilvl="2" w:tentative="1">
+      <w:start w:val="1"/>
+      <w:numFmt w:val="decimal"/>
+      <w:lvlText w:val="%3."/>
+      <w:lvlJc w:val="left"/>
+      <w:pPr>
+        <w:tabs>
+          <w:tab w:val="num" w:pos="2160"/>
+        </w:tabs>
+        <w:ind w:left="2160" w:hanging="360"/>
+      </w:pPr>
+    </w:lvl>
+    <w:lvl w:ilvl="3" w:tentative="1">
+      <w:start w:val="1"/>
+      <w:numFmt w:val="decimal"/>
+      <w:lvlText w:val="%4."/>
+      <w:lvlJc w:val="left"/>
+      <w:pPr>
+        <w:tabs>
+          <w:tab w:val="num" w:pos="2880"/>
+        </w:tabs>
+        <w:ind w:left="2880" w:hanging="360"/>
+      </w:pPr>
+    </w:lvl>
+    <w:lvl w:ilvl="4" w:tentative="1">
+      <w:start w:val="1"/>
+      <w:numFmt w:val="decimal"/>
+      <w:lvlText w:val="%5."/>
+      <w:lvlJc w:val="left"/>
+      <w:pPr>
+        <w:tabs>
+          <w:tab w:val="num" w:pos="3600"/>
+        </w:tabs>
+        <w:ind w:left="3600" w:hanging="360"/>
+      </w:pPr>
+    </w:lvl>
+    <w:lvl w:ilvl="5" w:tentative="1">
+      <w:start w:val="1"/>
+      <w:numFmt w:val="decimal"/>
+      <w:lvlText w:val="%6."/>
+      <w:lvlJc w:val="left"/>
+      <w:pPr>
+        <w:tabs>
+          <w:tab w:val="num" w:pos="4320"/>
+        </w:tabs>
+        <w:ind w:left="4320" w:hanging="360"/>
+      </w:pPr>
+    </w:lvl>
+    <w:lvl w:ilvl="6" w:tentative="1">
+      <w:start w:val="1"/>
+      <w:numFmt w:val="decimal"/>
+      <w:lvlText w:val="%7."/>
+      <w:lvlJc w:val="left"/>
+      <w:pPr>
+        <w:tabs>
+          <w:tab w:val="num" w:pos="5040"/>
+        </w:tabs>
+        <w:ind w:left="5040" w:hanging="360"/>
+      </w:pPr>
+    </w:lvl>
+    <w:lvl w:ilvl="7" w:tentative="1">
+      <w:start w:val="1"/>
+      <w:numFmt w:val="decimal"/>
+      <w:lvlText w:val="%8."/>
+      <w:lvlJc w:val="left"/>
+      <w:pPr>
+        <w:tabs>
+          <w:tab w:val="num" w:pos="5760"/>
+        </w:tabs>
+        <w:ind w:left="5760" w:hanging="360"/>
+      </w:pPr>
+    </w:lvl>
+    <w:lvl w:ilvl="8" w:tentative="1">
+      <w:start w:val="1"/>
+      <w:numFmt w:val="decimal"/>
+      <w:lvlText w:val="%9."/>
+      <w:lvlJc w:val="left"/>
+      <w:pPr>
+        <w:tabs>
+          <w:tab w:val="num" w:pos="6480"/>
+        </w:tabs>
+        <w:ind w:left="6480" w:hanging="360"/>
+      </w:pPr>
+    </w:lvl>
+  </w:abstractNum>
+  <w:abstractNum w:abstractNumId="20" w15:restartNumberingAfterBreak="0">
     <w:nsid w:val="7D62733D"/>
     <w:multiLevelType w:val="hybridMultilevel"/>
     <w:tmpl w:val="70EA4740"/>
@@ -3415,16 +6067,46 @@
     <w:abstractNumId w:val="0"/>
   </w:num>
   <w:num w:numId="10" w16cid:durableId="1771197051">
+    <w:abstractNumId w:val="12"/>
+  </w:num>
+  <w:num w:numId="11" w16cid:durableId="1647079619">
+    <w:abstractNumId w:val="20"/>
+  </w:num>
+  <w:num w:numId="12" w16cid:durableId="1440371186">
     <w:abstractNumId w:val="9"/>
   </w:num>
-  <w:num w:numId="11" w16cid:durableId="1647079619">
+  <w:num w:numId="13" w16cid:durableId="1379937738">
+    <w:abstractNumId w:val="11"/>
+  </w:num>
+  <w:num w:numId="14" w16cid:durableId="742946869">
+    <w:abstractNumId w:val="18"/>
+  </w:num>
+  <w:num w:numId="15" w16cid:durableId="963582117">
+    <w:abstractNumId w:val="19"/>
+  </w:num>
+  <w:num w:numId="16" w16cid:durableId="2076774240">
+    <w:abstractNumId w:val="16"/>
+  </w:num>
+  <w:num w:numId="17" w16cid:durableId="1311859412">
+    <w:abstractNumId w:val="13"/>
+  </w:num>
+  <w:num w:numId="18" w16cid:durableId="78793526">
+    <w:abstractNumId w:val="17"/>
+  </w:num>
+  <w:num w:numId="19" w16cid:durableId="56786272">
+    <w:abstractNumId w:val="14"/>
+  </w:num>
+  <w:num w:numId="20" w16cid:durableId="175191169">
+    <w:abstractNumId w:val="15"/>
+  </w:num>
+  <w:num w:numId="21" w16cid:durableId="294607550">
     <w:abstractNumId w:val="10"/>
   </w:num>
 </w:numbering>
 </file>
 
 <file path=word/styles.xml><?xml version="1.0" encoding="utf-8"?>
-<w:styles xmlns:mc="http://schemas.openxmlformats.org/markup-compatibility/2006" xmlns:r="http://schemas.openxmlformats.org/officeDocument/2006/relationships" xmlns:w="http://schemas.openxmlformats.org/wordprocessingml/2006/main" xmlns:w14="http://schemas.microsoft.com/office/word/2010/wordml" xmlns:w15="http://schemas.microsoft.com/office/word/2012/wordml" xmlns:w16cex="http://schemas.microsoft.com/office/word/2018/wordml/cex" xmlns:w16cid="http://schemas.microsoft.com/office/word/2016/wordml/cid" xmlns:w16="http://schemas.microsoft.com/office/word/2018/wordml" xmlns:w16du="http://schemas.microsoft.com/office/word/2023/wordml/word16du" xmlns:w16sdtdh="http://schemas.microsoft.com/office/word/2020/wordml/sdtdatahash" xmlns:w16se="http://schemas.microsoft.com/office/word/2015/wordml/symex" mc:Ignorable="w14 w15 w16se w16cid w16 w16cex w16sdtdh w16du">
+<w:styles xmlns:mc="http://schemas.openxmlformats.org/markup-compatibility/2006" xmlns:r="http://schemas.openxmlformats.org/officeDocument/2006/relationships" xmlns:w="http://schemas.openxmlformats.org/wordprocessingml/2006/main" xmlns:w14="http://schemas.microsoft.com/office/word/2010/wordml" xmlns:w15="http://schemas.microsoft.com/office/word/2012/wordml" xmlns:w16cex="http://schemas.microsoft.com/office/word/2018/wordml/cex" xmlns:w16cid="http://schemas.microsoft.com/office/word/2016/wordml/cid" xmlns:w16="http://schemas.microsoft.com/office/word/2018/wordml" xmlns:w16du="http://schemas.microsoft.com/office/word/2023/wordml/word16du" xmlns:w16sdtdh="http://schemas.microsoft.com/office/word/2020/wordml/sdtdatahash" xmlns:w16sdtfl="http://schemas.microsoft.com/office/word/2024/wordml/sdtformatlock" xmlns:w16se="http://schemas.microsoft.com/office/word/2015/wordml/symex" mc:Ignorable="w14 w15 w16se w16cid w16 w16cex w16sdtdh w16sdtfl w16du">
   <w:docDefaults>
     <w:rPrDefault>
       <w:rPr>

</xml_diff>